<commit_message>
Tweaks to graphics system and CLG
Sped up horizontal drawing hugely
</commit_message>
<xml_diff>
--- a/documents/Reference.docx
+++ b/documents/Reference.docx
@@ -53,29 +53,13 @@
         <w:t>32-bit</w:t>
       </w:r>
       <w:r>
-        <w:t xml:space="preserve"> word at a+4 and !</w:t>
-      </w:r>
-      <w:proofErr w:type="spellStart"/>
-      <w:r>
-        <w:t>ptr</w:t>
-      </w:r>
-      <w:proofErr w:type="spellEnd"/>
-      <w:r>
-        <w:t xml:space="preserve"> refers to the </w:t>
+        <w:t xml:space="preserve"> word at a+4 and !ptr refers to the </w:t>
       </w:r>
       <w:r>
         <w:t>32-bit</w:t>
       </w:r>
       <w:r>
-        <w:t xml:space="preserve"> word at </w:t>
-      </w:r>
-      <w:proofErr w:type="spellStart"/>
-      <w:r>
-        <w:t>ptr</w:t>
-      </w:r>
-      <w:proofErr w:type="spellEnd"/>
-      <w:r>
-        <w:t>.</w:t>
+        <w:t xml:space="preserve"> word at ptr.</w:t>
       </w:r>
     </w:p>
     <w:p>
@@ -179,7 +163,7 @@
           <w:rFonts w:cstheme="minorHAnsi"/>
           <w:sz w:val="24"/>
         </w:rPr>
-        <w:t>count = &amp;2A</w:t>
+        <w:t>count = &amp;2a</w:t>
       </w:r>
     </w:p>
     <w:p>
@@ -212,14 +196,7 @@
           <w:rFonts w:cstheme="minorHAnsi"/>
           <w:sz w:val="24"/>
         </w:rPr>
-        <w:t xml:space="preserve">rem “I am a </w:t>
-      </w:r>
-      <w:r>
-        <w:rPr>
-          <w:rFonts w:cstheme="minorHAnsi"/>
-          <w:sz w:val="24"/>
-        </w:rPr>
-        <w:t>comment”.</w:t>
+        <w:t>rem “i am a comment”.</w:t>
       </w:r>
     </w:p>
     <w:p>
@@ -251,7 +228,7 @@
           <w:rFonts w:cstheme="minorHAnsi"/>
           <w:sz w:val="24"/>
         </w:rPr>
-        <w:t>‘ “This procedure does something interesting”</w:t>
+        <w:t>‘ “this procedure does something interesting”</w:t>
       </w:r>
     </w:p>
     <w:p>
@@ -332,55 +309,23 @@
           <w:rFonts w:cstheme="minorHAnsi"/>
           <w:sz w:val="24"/>
         </w:rPr>
-        <w:t xml:space="preserve">a = (b + 2) * (x11 + </w:t>
-      </w:r>
-      <w:proofErr w:type="spellStart"/>
-      <w:r>
-        <w:rPr>
-          <w:rFonts w:cstheme="minorHAnsi"/>
-          <w:sz w:val="24"/>
-        </w:rPr>
-        <w:t>my.age</w:t>
-      </w:r>
-      <w:proofErr w:type="spellEnd"/>
-      <w:r>
-        <w:rPr>
-          <w:rFonts w:cstheme="minorHAnsi"/>
-          <w:sz w:val="24"/>
-        </w:rPr>
-        <w:t>)</w:t>
-      </w:r>
-    </w:p>
-    <w:p>
-      <w:pPr>
-        <w:pStyle w:val="Signature"/>
-        <w:rPr>
-          <w:rFonts w:cstheme="minorHAnsi"/>
-          <w:sz w:val="24"/>
-        </w:rPr>
-      </w:pPr>
-      <w:r>
-        <w:rPr>
-          <w:rFonts w:cstheme="minorHAnsi"/>
-          <w:sz w:val="24"/>
-        </w:rPr>
-        <w:t>test$ = “Hello”+”,world”+</w:t>
-      </w:r>
-      <w:proofErr w:type="spellStart"/>
-      <w:r>
-        <w:rPr>
-          <w:rFonts w:cstheme="minorHAnsi"/>
-          <w:sz w:val="24"/>
-        </w:rPr>
-        <w:t>chr</w:t>
-      </w:r>
-      <w:proofErr w:type="spellEnd"/>
-      <w:r>
-        <w:rPr>
-          <w:rFonts w:cstheme="minorHAnsi"/>
-          <w:sz w:val="24"/>
-        </w:rPr>
-        <w:t>$(33)</w:t>
+        <w:t>a = (b + 2) * (x11 + my.age)</w:t>
+      </w:r>
+    </w:p>
+    <w:p>
+      <w:pPr>
+        <w:pStyle w:val="Signature"/>
+        <w:rPr>
+          <w:rFonts w:cstheme="minorHAnsi"/>
+          <w:sz w:val="24"/>
+        </w:rPr>
+      </w:pPr>
+      <w:r>
+        <w:rPr>
+          <w:rFonts w:cstheme="minorHAnsi"/>
+          <w:sz w:val="24"/>
+        </w:rPr>
+        <w:t>test$ = “hello”+”,world”+chr$(33)</w:t>
       </w:r>
     </w:p>
     <w:p>
@@ -444,48 +389,23 @@
           <w:rFonts w:cstheme="minorHAnsi"/>
           <w:sz w:val="24"/>
         </w:rPr>
-        <w:t xml:space="preserve">if a &lt;&gt; 2 then print “Not </w:t>
-      </w:r>
-      <w:proofErr w:type="spellStart"/>
-      <w:r>
-        <w:rPr>
-          <w:rFonts w:cstheme="minorHAnsi"/>
-          <w:sz w:val="24"/>
-        </w:rPr>
-        <w:t>two</w:t>
-      </w:r>
-      <w:proofErr w:type="spellEnd"/>
-      <w:r>
-        <w:rPr>
-          <w:rFonts w:cstheme="minorHAnsi"/>
-          <w:sz w:val="24"/>
-        </w:rPr>
-        <w:t>”</w:t>
-      </w:r>
-    </w:p>
-    <w:p>
-      <w:pPr>
-        <w:pStyle w:val="Signature"/>
-        <w:rPr>
-          <w:rFonts w:cstheme="minorHAnsi"/>
-          <w:sz w:val="24"/>
-        </w:rPr>
-      </w:pPr>
-      <w:proofErr w:type="spellStart"/>
-      <w:r>
-        <w:rPr>
-          <w:rFonts w:cstheme="minorHAnsi"/>
-          <w:sz w:val="24"/>
-        </w:rPr>
-        <w:t>isZero</w:t>
-      </w:r>
-      <w:proofErr w:type="spellEnd"/>
-      <w:r>
-        <w:rPr>
-          <w:rFonts w:cstheme="minorHAnsi"/>
-          <w:sz w:val="24"/>
-        </w:rPr>
-        <w:t xml:space="preserve"> = (count = 0)</w:t>
+        <w:t>if a &lt;&gt; 2 then print “not two”</w:t>
+      </w:r>
+    </w:p>
+    <w:p>
+      <w:pPr>
+        <w:pStyle w:val="Signature"/>
+        <w:rPr>
+          <w:rFonts w:cstheme="minorHAnsi"/>
+          <w:sz w:val="24"/>
+        </w:rPr>
+      </w:pPr>
+      <w:r>
+        <w:rPr>
+          <w:rFonts w:cstheme="minorHAnsi"/>
+          <w:sz w:val="24"/>
+        </w:rPr>
+        <w:t>iszero = (count = 0)</w:t>
       </w:r>
     </w:p>
     <w:p>
@@ -701,15 +621,7 @@
         <w:pStyle w:val="Heading1"/>
       </w:pPr>
       <w:r>
-        <w:t>alloc(</w:t>
-      </w:r>
-      <w:proofErr w:type="spellStart"/>
-      <w:r>
-        <w:t>memSize</w:t>
-      </w:r>
-      <w:proofErr w:type="spellEnd"/>
-      <w:r>
-        <w:t>)</w:t>
+        <w:t>alloc(memSize)</w:t>
       </w:r>
     </w:p>
     <w:p>
@@ -743,59 +655,27 @@
     </w:p>
     <w:p>
       <w:r>
-        <w:t xml:space="preserve">Binary operators. These are numeric not logical, so they calculate the actual binary value of </w:t>
-      </w:r>
-      <w:proofErr w:type="spellStart"/>
-      <w:r>
-        <w:t>anding</w:t>
-      </w:r>
-      <w:proofErr w:type="spellEnd"/>
-      <w:r>
-        <w:t xml:space="preserve">, </w:t>
-      </w:r>
-      <w:proofErr w:type="spellStart"/>
-      <w:r>
-        <w:t>oring</w:t>
-      </w:r>
-      <w:proofErr w:type="spellEnd"/>
-      <w:r>
-        <w:t xml:space="preserve"> or </w:t>
-      </w:r>
-      <w:proofErr w:type="spellStart"/>
-      <w:r>
-        <w:t>xoring</w:t>
-      </w:r>
-      <w:proofErr w:type="spellEnd"/>
-      <w:r>
-        <w:t xml:space="preserve"> the integers they are given. This works with the comparison operators which return </w:t>
+        <w:t xml:space="preserve">Binary operators. These are numeric not logical, so they calculate the actual binary value of anding, oring or xoring the integers they are given. This works with the comparison operators which return </w:t>
       </w:r>
       <w:r>
         <w:lastRenderedPageBreak/>
-        <w:t xml:space="preserve">true and false, but you cannot write “if a or b then” unless you know both a and b are true or false, you cannot assume </w:t>
-      </w:r>
-      <w:proofErr w:type="gramStart"/>
-      <w:r>
-        <w:t>non zero</w:t>
-      </w:r>
-      <w:proofErr w:type="gramEnd"/>
-      <w:r>
-        <w:t xml:space="preserve"> will work.</w:t>
-      </w:r>
-    </w:p>
-    <w:p>
-      <w:pPr>
-        <w:pStyle w:val="Signature"/>
-        <w:rPr>
-          <w:rFonts w:cstheme="minorHAnsi"/>
-          <w:sz w:val="24"/>
-        </w:rPr>
-      </w:pPr>
-      <w:r>
-        <w:rPr>
-          <w:rFonts w:cstheme="minorHAnsi"/>
-          <w:sz w:val="24"/>
-        </w:rPr>
-        <w:t>if age&gt;12 and age&lt;20 then print “Get off that phone”</w:t>
+        <w:t>true and false, but you cannot write “if a or b then” unless you know both a and b are true or false, you cannot assume non zero will work.</w:t>
+      </w:r>
+    </w:p>
+    <w:p>
+      <w:pPr>
+        <w:pStyle w:val="Signature"/>
+        <w:rPr>
+          <w:rFonts w:cstheme="minorHAnsi"/>
+          <w:sz w:val="24"/>
+        </w:rPr>
+      </w:pPr>
+      <w:r>
+        <w:rPr>
+          <w:rFonts w:cstheme="minorHAnsi"/>
+          <w:sz w:val="24"/>
+        </w:rPr>
+        <w:t>if age&gt;12 and age&lt;20 then print “get off that phone”</w:t>
       </w:r>
     </w:p>
     <w:p>
@@ -859,7 +739,7 @@
           <w:rFonts w:cstheme="minorHAnsi"/>
           <w:sz w:val="24"/>
         </w:rPr>
-        <w:t>For O = 0 to 1</w:t>
+        <w:t>for o = 0 to 1</w:t>
       </w:r>
     </w:p>
     <w:p>
@@ -876,7 +756,7 @@
           <w:sz w:val="24"/>
         </w:rPr>
         <w:tab/>
-        <w:t>P = &amp;200</w:t>
+        <w:t>p = &amp;200</w:t>
       </w:r>
     </w:p>
     <w:p>
@@ -893,22 +773,7 @@
           <w:sz w:val="24"/>
         </w:rPr>
         <w:tab/>
-      </w:r>
-      <w:proofErr w:type="spellStart"/>
-      <w:r>
-        <w:rPr>
-          <w:rFonts w:cstheme="minorHAnsi"/>
-          <w:sz w:val="24"/>
-        </w:rPr>
-        <w:t>ldx</w:t>
-      </w:r>
-      <w:proofErr w:type="spellEnd"/>
-      <w:r>
-        <w:rPr>
-          <w:rFonts w:cstheme="minorHAnsi"/>
-          <w:sz w:val="24"/>
-        </w:rPr>
-        <w:t xml:space="preserve"> #0</w:t>
+        <w:t>ldx #0</w:t>
       </w:r>
     </w:p>
     <w:p>
@@ -941,38 +806,7 @@
           <w:sz w:val="24"/>
         </w:rPr>
         <w:tab/>
-      </w:r>
-      <w:proofErr w:type="spellStart"/>
-      <w:r>
-        <w:rPr>
-          <w:rFonts w:cstheme="minorHAnsi"/>
-          <w:sz w:val="24"/>
-        </w:rPr>
-        <w:t>dex</w:t>
-      </w:r>
-      <w:proofErr w:type="spellEnd"/>
-      <w:r>
-        <w:rPr>
-          <w:rFonts w:cstheme="minorHAnsi"/>
-          <w:sz w:val="24"/>
-        </w:rPr>
-        <w:t xml:space="preserve"> : </w:t>
-      </w:r>
-      <w:proofErr w:type="spellStart"/>
-      <w:r>
-        <w:rPr>
-          <w:rFonts w:cstheme="minorHAnsi"/>
-          <w:sz w:val="24"/>
-        </w:rPr>
-        <w:t>bne</w:t>
-      </w:r>
-      <w:proofErr w:type="spellEnd"/>
-      <w:r>
-        <w:rPr>
-          <w:rFonts w:cstheme="minorHAnsi"/>
-          <w:sz w:val="24"/>
-        </w:rPr>
-        <w:t xml:space="preserve"> loop</w:t>
+        <w:t>dex : bne loop</w:t>
       </w:r>
     </w:p>
     <w:p>
@@ -989,31 +823,23 @@
           <w:sz w:val="24"/>
         </w:rPr>
         <w:tab/>
-      </w:r>
-      <w:proofErr w:type="spellStart"/>
-      <w:r>
-        <w:rPr>
-          <w:rFonts w:cstheme="minorHAnsi"/>
-          <w:sz w:val="24"/>
-        </w:rPr>
         <w:t>rts</w:t>
       </w:r>
-      <w:proofErr w:type="spellEnd"/>
-    </w:p>
-    <w:p>
-      <w:pPr>
-        <w:pStyle w:val="Signature"/>
-        <w:rPr>
-          <w:rFonts w:cstheme="minorHAnsi"/>
-          <w:sz w:val="24"/>
-        </w:rPr>
-      </w:pPr>
-      <w:r>
-        <w:rPr>
-          <w:rFonts w:cstheme="minorHAnsi"/>
-          <w:sz w:val="24"/>
-        </w:rPr>
-        <w:t>Next O</w:t>
+    </w:p>
+    <w:p>
+      <w:pPr>
+        <w:pStyle w:val="Signature"/>
+        <w:rPr>
+          <w:rFonts w:cstheme="minorHAnsi"/>
+          <w:sz w:val="24"/>
+        </w:rPr>
+      </w:pPr>
+      <w:r>
+        <w:rPr>
+          <w:rFonts w:cstheme="minorHAnsi"/>
+          <w:sz w:val="24"/>
+        </w:rPr>
+        <w:t>next o</w:t>
       </w:r>
     </w:p>
     <w:p>
@@ -1041,15 +867,7 @@
         <w:t>nd</w:t>
       </w:r>
       <w:r>
-        <w:t xml:space="preserve"> pass) and listing (bit 1 is set to list out the hexadecimal code as produced on either pass). So this produces no listing – “0 to 3 </w:t>
-      </w:r>
-      <w:proofErr w:type="gramStart"/>
-      <w:r>
-        <w:t>step</w:t>
-      </w:r>
-      <w:proofErr w:type="gramEnd"/>
-      <w:r>
-        <w:t xml:space="preserve"> 3” produces a pass 2 code listing. The original source code is not displayed as the BBC Micro does.</w:t>
+        <w:t xml:space="preserve"> pass) and listing (bit 1 is set to list out the hexadecimal code as produced on either pass). So this produces no listing – “0 to 3 step 3” produces a pass 2 code listing. The original source code is not displayed as the BBC Micro does.</w:t>
       </w:r>
     </w:p>
     <w:p>
@@ -1098,23 +916,7 @@
           <w:rFonts w:cstheme="minorHAnsi"/>
           <w:sz w:val="24"/>
         </w:rPr>
-        <w:t xml:space="preserve">assert </w:t>
-      </w:r>
-      <w:proofErr w:type="spellStart"/>
-      <w:r>
-        <w:rPr>
-          <w:rFonts w:cstheme="minorHAnsi"/>
-          <w:sz w:val="24"/>
-        </w:rPr>
-        <w:t>ptr</w:t>
-      </w:r>
-      <w:proofErr w:type="spellEnd"/>
-      <w:r>
-        <w:rPr>
-          <w:rFonts w:cstheme="minorHAnsi"/>
-          <w:sz w:val="24"/>
-        </w:rPr>
-        <w:t xml:space="preserve"> != 0</w:t>
+        <w:t>assert ptr != 0</w:t>
       </w:r>
     </w:p>
     <w:p>
@@ -1173,26 +975,13 @@
       <w:pPr>
         <w:pStyle w:val="Heading1"/>
       </w:pPr>
-      <w:proofErr w:type="spellStart"/>
-      <w:r>
-        <w:t>chr</w:t>
-      </w:r>
-      <w:proofErr w:type="spellEnd"/>
-      <w:r>
-        <w:t>$(code)</w:t>
-      </w:r>
-    </w:p>
-    <w:p>
-      <w:r>
-        <w:t xml:space="preserve">Converts a number to a </w:t>
-      </w:r>
-      <w:proofErr w:type="gramStart"/>
-      <w:r>
-        <w:t>one character</w:t>
-      </w:r>
-      <w:proofErr w:type="gramEnd"/>
-      <w:r>
-        <w:t xml:space="preserve"> string with the character that ASCII code </w:t>
+      <w:r>
+        <w:t>chr$(code)</w:t>
+      </w:r>
+    </w:p>
+    <w:p>
+      <w:r>
+        <w:t xml:space="preserve">Converts a number to a one character string with the character that ASCII code </w:t>
       </w:r>
       <w:r>
         <w:t>represents:</w:t>
@@ -1214,23 +1003,7 @@
           <w:rFonts w:cstheme="minorHAnsi"/>
           <w:sz w:val="24"/>
         </w:rPr>
-        <w:t xml:space="preserve">print </w:t>
-      </w:r>
-      <w:proofErr w:type="spellStart"/>
-      <w:r>
-        <w:rPr>
-          <w:rFonts w:cstheme="minorHAnsi"/>
-          <w:sz w:val="24"/>
-        </w:rPr>
-        <w:t>chr</w:t>
-      </w:r>
-      <w:proofErr w:type="spellEnd"/>
-      <w:r>
-        <w:rPr>
-          <w:rFonts w:cstheme="minorHAnsi"/>
-          <w:sz w:val="24"/>
-        </w:rPr>
-        <w:t>$(42)</w:t>
+        <w:t>print chr$(42)</w:t>
       </w:r>
     </w:p>
     <w:p>
@@ -1272,11 +1045,9 @@
       <w:pPr>
         <w:pStyle w:val="Heading1"/>
       </w:pPr>
-      <w:proofErr w:type="spellStart"/>
       <w:r>
         <w:t>cls</w:t>
       </w:r>
-      <w:proofErr w:type="spellEnd"/>
     </w:p>
     <w:p>
       <w:r>
@@ -1294,7 +1065,6 @@
           <w:sz w:val="24"/>
         </w:rPr>
       </w:pPr>
-      <w:proofErr w:type="spellStart"/>
       <w:r>
         <w:rPr>
           <w:rFonts w:cstheme="minorHAnsi"/>
@@ -1302,7 +1072,6 @@
         </w:rPr>
         <w:t>cls</w:t>
       </w:r>
-      <w:proofErr w:type="spellEnd"/>
     </w:p>
     <w:p>
       <w:pPr>
@@ -1340,23 +1109,7 @@
           <w:rFonts w:cstheme="minorHAnsi"/>
           <w:sz w:val="24"/>
         </w:rPr>
-        <w:t xml:space="preserve">defproc </w:t>
-      </w:r>
-      <w:proofErr w:type="spellStart"/>
-      <w:r>
-        <w:rPr>
-          <w:rFonts w:cstheme="minorHAnsi"/>
-          <w:sz w:val="24"/>
-        </w:rPr>
-        <w:t>printDouble</w:t>
-      </w:r>
-      <w:proofErr w:type="spellEnd"/>
-      <w:r>
-        <w:rPr>
-          <w:rFonts w:cstheme="minorHAnsi"/>
-          <w:sz w:val="24"/>
-        </w:rPr>
-        <w:t>(n)</w:t>
+        <w:t>defproc printdouble(n)</w:t>
       </w:r>
     </w:p>
     <w:p>
@@ -1414,55 +1167,23 @@
           <w:rFonts w:cstheme="minorHAnsi"/>
           <w:sz w:val="24"/>
         </w:rPr>
-        <w:t xml:space="preserve">defproc </w:t>
-      </w:r>
-      <w:proofErr w:type="spellStart"/>
-      <w:r>
-        <w:rPr>
-          <w:rFonts w:cstheme="minorHAnsi"/>
-          <w:sz w:val="24"/>
-        </w:rPr>
-        <w:t>noParameters</w:t>
-      </w:r>
-      <w:proofErr w:type="spellEnd"/>
-      <w:r>
-        <w:rPr>
-          <w:rFonts w:cstheme="minorHAnsi"/>
-          <w:sz w:val="24"/>
-        </w:rPr>
-        <w:t>()</w:t>
-      </w:r>
-    </w:p>
-    <w:p>
-      <w:pPr>
-        <w:pStyle w:val="Signature"/>
-        <w:rPr>
-          <w:rFonts w:cstheme="minorHAnsi"/>
-          <w:sz w:val="24"/>
-        </w:rPr>
-      </w:pPr>
-      <w:r>
-        <w:rPr>
-          <w:rFonts w:cstheme="minorHAnsi"/>
-          <w:sz w:val="24"/>
-        </w:rPr>
-        <w:t xml:space="preserve">defproc </w:t>
-      </w:r>
-      <w:proofErr w:type="spellStart"/>
-      <w:r>
-        <w:rPr>
-          <w:rFonts w:cstheme="minorHAnsi"/>
-          <w:sz w:val="24"/>
-        </w:rPr>
-        <w:t>many.parameters</w:t>
-      </w:r>
-      <w:proofErr w:type="spellEnd"/>
-      <w:r>
-        <w:rPr>
-          <w:rFonts w:cstheme="minorHAnsi"/>
-          <w:sz w:val="24"/>
-        </w:rPr>
-        <w:t>(a1$,b,count.people)</w:t>
+        <w:t>defproc noparameters()</w:t>
+      </w:r>
+    </w:p>
+    <w:p>
+      <w:pPr>
+        <w:pStyle w:val="Signature"/>
+        <w:rPr>
+          <w:rFonts w:cstheme="minorHAnsi"/>
+          <w:sz w:val="24"/>
+        </w:rPr>
+      </w:pPr>
+      <w:r>
+        <w:rPr>
+          <w:rFonts w:cstheme="minorHAnsi"/>
+          <w:sz w:val="24"/>
+        </w:rPr>
+        <w:t>defproc many.parameters(a1$,b,count.people)</w:t>
       </w:r>
     </w:p>
     <w:p>
@@ -1475,15 +1196,7 @@
     </w:p>
     <w:p>
       <w:r>
-        <w:t xml:space="preserve">Create an array of a given dimension. Multiple dimensions are permitted. Indices in arrays start from 0 so dim a$(5) creates a </w:t>
-      </w:r>
-      <w:proofErr w:type="gramStart"/>
-      <w:r>
-        <w:t>six element</w:t>
-      </w:r>
-      <w:proofErr w:type="gramEnd"/>
-      <w:r>
-        <w:t xml:space="preserve"> array.</w:t>
+        <w:t>Create an array of a given dimension. Multiple dimensions are permitted. Indices in arrays start from 0 so dim a$(5) creates a six element array.</w:t>
       </w:r>
     </w:p>
     <w:p>
@@ -1521,53 +1234,28 @@
         <w:pStyle w:val="Heading1"/>
       </w:pPr>
       <w:r>
-        <w:t>event(</w:t>
-      </w:r>
-      <w:proofErr w:type="spellStart"/>
-      <w:r>
-        <w:t>eventvar,rate</w:t>
-      </w:r>
-      <w:proofErr w:type="spellEnd"/>
-      <w:r>
-        <w:t>)</w:t>
-      </w:r>
-    </w:p>
-    <w:p>
-      <w:r>
-        <w:t>Event is a function for activating regular events. It takes two parameters, an integer variable and an expression which is a time in 60Hz ticks. It returns TRUE at a rate equivalent to that expression e.g. the following code will print “Ping” every 1/2 second (30 ticks, at 60Hz). The maximum allowed elapsed time is 32,767 ticks, which is about 9 minutes. If you set timer variable (</w:t>
-      </w:r>
-      <w:proofErr w:type="spellStart"/>
-      <w:r>
-        <w:t>event.timer</w:t>
-      </w:r>
-      <w:proofErr w:type="spellEnd"/>
-      <w:r>
-        <w:t>) to -1 that will stop it firing entirely.</w:t>
-      </w:r>
-    </w:p>
-    <w:p>
-      <w:pPr>
-        <w:pStyle w:val="Signature"/>
-        <w:rPr>
-          <w:rFonts w:cstheme="minorHAnsi"/>
-          <w:sz w:val="24"/>
-        </w:rPr>
-      </w:pPr>
-      <w:proofErr w:type="spellStart"/>
-      <w:r>
-        <w:rPr>
-          <w:rFonts w:cstheme="minorHAnsi"/>
-          <w:sz w:val="24"/>
-        </w:rPr>
-        <w:t>event.timer</w:t>
-      </w:r>
-      <w:proofErr w:type="spellEnd"/>
-      <w:r>
-        <w:rPr>
-          <w:rFonts w:cstheme="minorHAnsi"/>
-          <w:sz w:val="24"/>
-        </w:rPr>
-        <w:t xml:space="preserve"> = 0</w:t>
+        <w:t>event(eventvar,rate)</w:t>
+      </w:r>
+    </w:p>
+    <w:p>
+      <w:r>
+        <w:t>Event is a function for activating regular events. It takes two parameters, an integer variable and an expression which is a time in 60Hz ticks. It returns TRUE at a rate equivalent to that expression e.g. the following code will print “Ping” every 1/2 second (30 ticks, at 60Hz). The maximum allowed elapsed time is 32,767 ticks, which is about 9 minutes. If you set timer variable (event.timer) to -1 that will stop it firing entirely.</w:t>
+      </w:r>
+    </w:p>
+    <w:p>
+      <w:pPr>
+        <w:pStyle w:val="Signature"/>
+        <w:rPr>
+          <w:rFonts w:cstheme="minorHAnsi"/>
+          <w:sz w:val="24"/>
+        </w:rPr>
+      </w:pPr>
+      <w:r>
+        <w:rPr>
+          <w:rFonts w:cstheme="minorHAnsi"/>
+          <w:sz w:val="24"/>
+        </w:rPr>
+        <w:t>event.timer = 0</w:t>
       </w:r>
     </w:p>
     <w:p>
@@ -1600,7 +1288,7 @@
           <w:sz w:val="24"/>
         </w:rPr>
         <w:tab/>
-        <w:t>if event(event.timer,30) then print “Ping !”</w:t>
+        <w:t>if event(event.timer,30) then print “ping !”</w:t>
       </w:r>
     </w:p>
     <w:p>
@@ -1638,72 +1326,39 @@
     </w:p>
     <w:p>
       <w:r>
-        <w:t xml:space="preserve">Return the constants 0 or -1 respectively. Syntactic sugar that means you can use sort of </w:t>
-      </w:r>
-      <w:proofErr w:type="spellStart"/>
-      <w:r>
-        <w:t>boolean</w:t>
-      </w:r>
-      <w:proofErr w:type="spellEnd"/>
-      <w:r>
-        <w:t xml:space="preserve"> variables.</w:t>
-      </w:r>
-    </w:p>
-    <w:p>
-      <w:pPr>
-        <w:pStyle w:val="Signature"/>
-        <w:rPr>
-          <w:rFonts w:cstheme="minorHAnsi"/>
-          <w:sz w:val="24"/>
-        </w:rPr>
-      </w:pPr>
-      <w:proofErr w:type="spellStart"/>
-      <w:r>
-        <w:rPr>
-          <w:rFonts w:cstheme="minorHAnsi"/>
-          <w:sz w:val="24"/>
-        </w:rPr>
-        <w:t>isMale</w:t>
-      </w:r>
-      <w:proofErr w:type="spellEnd"/>
-      <w:r>
-        <w:rPr>
-          <w:rFonts w:cstheme="minorHAnsi"/>
-          <w:sz w:val="24"/>
-        </w:rPr>
-        <w:t xml:space="preserve"> = False</w:t>
-      </w:r>
-    </w:p>
-    <w:p>
-      <w:pPr>
-        <w:pStyle w:val="Signature"/>
-        <w:rPr>
-          <w:rFonts w:cstheme="minorHAnsi"/>
-          <w:sz w:val="24"/>
-        </w:rPr>
-      </w:pPr>
-      <w:r>
-        <w:rPr>
-          <w:rFonts w:cstheme="minorHAnsi"/>
-          <w:sz w:val="24"/>
-        </w:rPr>
-        <w:t xml:space="preserve">if </w:t>
-      </w:r>
-      <w:proofErr w:type="spellStart"/>
-      <w:r>
-        <w:rPr>
-          <w:rFonts w:cstheme="minorHAnsi"/>
-          <w:sz w:val="24"/>
-        </w:rPr>
-        <w:t>isMale</w:t>
-      </w:r>
-      <w:proofErr w:type="spellEnd"/>
-      <w:r>
-        <w:rPr>
-          <w:rFonts w:cstheme="minorHAnsi"/>
-          <w:sz w:val="24"/>
-        </w:rPr>
-        <w:t xml:space="preserve"> then print “Male !”</w:t>
+        <w:t>Return the constants 0 or -1 respectively. Syntactic sugar that means you can use sort of boolean variables.</w:t>
+      </w:r>
+    </w:p>
+    <w:p>
+      <w:pPr>
+        <w:pStyle w:val="Signature"/>
+        <w:rPr>
+          <w:rFonts w:cstheme="minorHAnsi"/>
+          <w:sz w:val="24"/>
+        </w:rPr>
+      </w:pPr>
+      <w:r>
+        <w:rPr>
+          <w:rFonts w:cstheme="minorHAnsi"/>
+          <w:sz w:val="24"/>
+        </w:rPr>
+        <w:t>ismale = false</w:t>
+      </w:r>
+    </w:p>
+    <w:p>
+      <w:pPr>
+        <w:pStyle w:val="Signature"/>
+        <w:rPr>
+          <w:rFonts w:cstheme="minorHAnsi"/>
+          <w:sz w:val="24"/>
+        </w:rPr>
+      </w:pPr>
+      <w:r>
+        <w:rPr>
+          <w:rFonts w:cstheme="minorHAnsi"/>
+          <w:sz w:val="24"/>
+        </w:rPr>
+        <w:t>if ismale then print “male !”</w:t>
       </w:r>
     </w:p>
     <w:p>
@@ -1745,57 +1400,24 @@
     </w:p>
     <w:p>
       <w:r>
-        <w:t xml:space="preserve">Standard for/next loop, with step options, can </w:t>
-      </w:r>
-      <w:proofErr w:type="gramStart"/>
-      <w:r>
-        <w:t>count up</w:t>
-      </w:r>
-      <w:proofErr w:type="gramEnd"/>
-      <w:r>
-        <w:t xml:space="preserve"> and down. The index must be an integer. The index variable being specified as part of next is optional.</w:t>
-      </w:r>
-    </w:p>
-    <w:p>
-      <w:pPr>
-        <w:pStyle w:val="Signature"/>
-        <w:rPr>
-          <w:rFonts w:cstheme="minorHAnsi"/>
-          <w:sz w:val="24"/>
-        </w:rPr>
-      </w:pPr>
-      <w:r>
-        <w:rPr>
-          <w:rFonts w:cstheme="minorHAnsi"/>
-          <w:sz w:val="24"/>
-        </w:rPr>
-        <w:t xml:space="preserve">for </w:t>
-      </w:r>
-      <w:proofErr w:type="spellStart"/>
-      <w:r>
-        <w:rPr>
-          <w:rFonts w:cstheme="minorHAnsi"/>
-          <w:sz w:val="24"/>
-        </w:rPr>
-        <w:t>i</w:t>
-      </w:r>
-      <w:proofErr w:type="spellEnd"/>
-      <w:r>
-        <w:rPr>
-          <w:rFonts w:cstheme="minorHAnsi"/>
-          <w:sz w:val="24"/>
-        </w:rPr>
-        <w:t xml:space="preserve"> = 10 to 1 step -2: print i:next </w:t>
-      </w:r>
-      <w:proofErr w:type="spellStart"/>
-      <w:r>
-        <w:rPr>
-          <w:rFonts w:cstheme="minorHAnsi"/>
-          <w:sz w:val="24"/>
-        </w:rPr>
-        <w:t>i</w:t>
-      </w:r>
-      <w:proofErr w:type="spellEnd"/>
+        <w:t>Standard for/next loop, with step options, can count up and down. The index must be an integer. The index variable being specified as part of next is optional.</w:t>
+      </w:r>
+    </w:p>
+    <w:p>
+      <w:pPr>
+        <w:pStyle w:val="Signature"/>
+        <w:rPr>
+          <w:rFonts w:cstheme="minorHAnsi"/>
+          <w:sz w:val="24"/>
+        </w:rPr>
+      </w:pPr>
+      <w:r>
+        <w:rPr>
+          <w:rFonts w:cstheme="minorHAnsi"/>
+          <w:sz w:val="24"/>
+        </w:rPr>
+        <w:t>for i = 10 to 1 step -2: print i:next i</w:t>
+      </w:r>
     </w:p>
     <w:p>
       <w:pPr>
@@ -1823,7 +1445,7 @@
           <w:rFonts w:cstheme="minorHAnsi"/>
           <w:sz w:val="24"/>
         </w:rPr>
-        <w:t>if get() == 65 then print “You pressed A”</w:t>
+        <w:t>if get() == 65 then print “you pressed a”</w:t>
       </w:r>
     </w:p>
     <w:p>
@@ -1837,23 +1459,7 @@
     </w:p>
     <w:p>
       <w:r>
-        <w:t xml:space="preserve">Included for backwards compatibility. Don’t use them for anything else. Also, I’m not writing a </w:t>
-      </w:r>
-      <w:proofErr w:type="spellStart"/>
-      <w:r>
-        <w:t>renumberer</w:t>
-      </w:r>
-      <w:proofErr w:type="spellEnd"/>
-      <w:r>
-        <w:t xml:space="preserve"> that works with these awful instructions, so if you insist you are on your own. There’s a reason I spent time making PROC and LOCAL having all the bl**</w:t>
-      </w:r>
-      <w:proofErr w:type="spellStart"/>
-      <w:r>
-        <w:t>dy</w:t>
-      </w:r>
-      <w:proofErr w:type="spellEnd"/>
-      <w:r>
-        <w:t xml:space="preserve"> parameters and things. Think how depressed using these instructions will make me feel after all that effort. Have a heart.</w:t>
+        <w:t>Included for backwards compatibility. Don’t use them for anything else. Also, I’m not writing a renumberer that works with these awful instructions, so if you insist you are on your own. There’s a reason I spent time making PROC and LOCAL having all the bl**dy parameters and things. Think how depressed using these instructions will make me feel after all that effort. Have a heart.</w:t>
       </w:r>
     </w:p>
     <w:p>
@@ -1893,21 +1499,12 @@
       <w:r>
         <w:t xml:space="preserve"> be nested. Note there is </w:t>
       </w:r>
-      <w:proofErr w:type="gramStart"/>
       <w:r>
         <w:rPr>
           <w:i/>
           <w:iCs/>
         </w:rPr>
-        <w:t>no</w:t>
-      </w:r>
-      <w:proofErr w:type="gramEnd"/>
-      <w:r>
-        <w:rPr>
-          <w:i/>
-          <w:iCs/>
-        </w:rPr>
-        <w:t xml:space="preserve"> </w:t>
+        <w:t xml:space="preserve">no </w:t>
       </w:r>
       <w:r>
         <w:t>THEN (this is how it tells the difference syntactically) and ENDIF is required, even if it is all one line.</w:t>
@@ -1931,39 +1528,7 @@
           <w:rFonts w:cstheme="minorHAnsi"/>
           <w:sz w:val="24"/>
         </w:rPr>
-        <w:t>if a$ = “</w:t>
-      </w:r>
-      <w:proofErr w:type="spellStart"/>
-      <w:r>
-        <w:rPr>
-          <w:rFonts w:cstheme="minorHAnsi"/>
-          <w:sz w:val="24"/>
-        </w:rPr>
-        <w:t>Y”:count</w:t>
-      </w:r>
-      <w:proofErr w:type="spellEnd"/>
-      <w:r>
-        <w:rPr>
-          <w:rFonts w:cstheme="minorHAnsi"/>
-          <w:sz w:val="24"/>
-        </w:rPr>
-        <w:t>=</w:t>
-      </w:r>
-      <w:proofErr w:type="gramStart"/>
-      <w:r>
-        <w:rPr>
-          <w:rFonts w:cstheme="minorHAnsi"/>
-          <w:sz w:val="24"/>
-        </w:rPr>
-        <w:t>count-1</w:t>
-      </w:r>
-      <w:proofErr w:type="gramEnd"/>
-      <w:r>
-        <w:rPr>
-          <w:rFonts w:cstheme="minorHAnsi"/>
-          <w:sz w:val="24"/>
-        </w:rPr>
-        <w:t>:else:count=count+1:endif</w:t>
+        <w:t>if a$ = “y”:count=count-1:else:count=count+1:endif</w:t>
       </w:r>
     </w:p>
     <w:p>
@@ -1996,23 +1561,7 @@
           <w:sz w:val="24"/>
         </w:rPr>
         <w:tab/>
-        <w:t xml:space="preserve">&lt;lots of </w:t>
-      </w:r>
-      <w:proofErr w:type="spellStart"/>
-      <w:r>
-        <w:rPr>
-          <w:rFonts w:cstheme="minorHAnsi"/>
-          <w:sz w:val="24"/>
-        </w:rPr>
-        <w:t>stuff,loops</w:t>
-      </w:r>
-      <w:proofErr w:type="spellEnd"/>
-      <w:r>
-        <w:rPr>
-          <w:rFonts w:cstheme="minorHAnsi"/>
-          <w:sz w:val="24"/>
-        </w:rPr>
-        <w:t>, calls, other ifs&gt;</w:t>
+        <w:t>&lt;lots of stuff,loops, calls, other ifs&gt;</w:t>
       </w:r>
     </w:p>
     <w:p>
@@ -2041,31 +1590,23 @@
     </w:p>
     <w:p>
       <w:r>
-        <w:t xml:space="preserve">The short form if statement. This consists of if, followed by either then or goto &lt;line number&gt; (see GOTO). This is a single line if typical of standard BASIC. There is </w:t>
-      </w:r>
-      <w:proofErr w:type="gramStart"/>
-      <w:r>
-        <w:t>no</w:t>
-      </w:r>
-      <w:proofErr w:type="gramEnd"/>
-      <w:r>
-        <w:t xml:space="preserve"> else option.</w:t>
-      </w:r>
-    </w:p>
-    <w:p>
-      <w:pPr>
-        <w:pStyle w:val="Signature"/>
-        <w:rPr>
-          <w:rFonts w:cstheme="minorHAnsi"/>
-          <w:sz w:val="24"/>
-        </w:rPr>
-      </w:pPr>
-      <w:r>
-        <w:rPr>
-          <w:rFonts w:cstheme="minorHAnsi"/>
-          <w:sz w:val="24"/>
-        </w:rPr>
-        <w:t>if a = 1 then print “A is one. Whoopee !”</w:t>
+        <w:t>The short form if statement. This consists of if, followed by either then or goto &lt;line number&gt; (see GOTO). This is a single line if typical of standard BASIC. There is no else option.</w:t>
+      </w:r>
+    </w:p>
+    <w:p>
+      <w:pPr>
+        <w:pStyle w:val="Signature"/>
+        <w:rPr>
+          <w:rFonts w:cstheme="minorHAnsi"/>
+          <w:sz w:val="24"/>
+        </w:rPr>
+      </w:pPr>
+      <w:r>
+        <w:rPr>
+          <w:rFonts w:cstheme="minorHAnsi"/>
+          <w:sz w:val="24"/>
+        </w:rPr>
+        <w:t>if a = 1 then print “a is one. whoopee !”</w:t>
       </w:r>
     </w:p>
     <w:p>
@@ -2133,21 +1674,8 @@
       <w:pPr>
         <w:pStyle w:val="Heading1"/>
       </w:pPr>
-      <w:proofErr w:type="spellStart"/>
-      <w:r>
-        <w:t>inkey</w:t>
-      </w:r>
-      <w:proofErr w:type="spellEnd"/>
-      <w:r>
-        <w:t xml:space="preserve">() </w:t>
-      </w:r>
-      <w:proofErr w:type="spellStart"/>
-      <w:r>
-        <w:t>inkey</w:t>
-      </w:r>
-      <w:proofErr w:type="spellEnd"/>
-      <w:r>
-        <w:t>$()</w:t>
+      <w:r>
+        <w:t>inkey() inkey$()</w:t>
       </w:r>
     </w:p>
     <w:p>
@@ -2174,23 +1702,7 @@
           <w:rFonts w:cstheme="minorHAnsi"/>
           <w:sz w:val="24"/>
         </w:rPr>
-        <w:t xml:space="preserve">print </w:t>
-      </w:r>
-      <w:proofErr w:type="spellStart"/>
-      <w:r>
-        <w:rPr>
-          <w:rFonts w:cstheme="minorHAnsi"/>
-          <w:sz w:val="24"/>
-        </w:rPr>
-        <w:t>inkey</w:t>
-      </w:r>
-      <w:proofErr w:type="spellEnd"/>
-      <w:r>
-        <w:rPr>
-          <w:rFonts w:cstheme="minorHAnsi"/>
-          <w:sz w:val="24"/>
-        </w:rPr>
-        <w:t>()</w:t>
+        <w:t>print inkey()</w:t>
       </w:r>
     </w:p>
     <w:p>
@@ -2220,23 +1732,23 @@
           <w:rFonts w:cstheme="minorHAnsi"/>
           <w:sz w:val="24"/>
         </w:rPr>
-        <w:t>Input count</w:t>
-      </w:r>
-    </w:p>
-    <w:p>
-      <w:pPr>
-        <w:pStyle w:val="Signature"/>
-        <w:rPr>
-          <w:rFonts w:cstheme="minorHAnsi"/>
-          <w:sz w:val="24"/>
-        </w:rPr>
-      </w:pPr>
-      <w:r>
-        <w:rPr>
-          <w:rFonts w:cstheme="minorHAnsi"/>
-          <w:sz w:val="24"/>
-        </w:rPr>
-        <w:t>input “What is your name “,name$</w:t>
+        <w:t>input count</w:t>
+      </w:r>
+    </w:p>
+    <w:p>
+      <w:pPr>
+        <w:pStyle w:val="Signature"/>
+        <w:rPr>
+          <w:rFonts w:cstheme="minorHAnsi"/>
+          <w:sz w:val="24"/>
+        </w:rPr>
+      </w:pPr>
+      <w:r>
+        <w:rPr>
+          <w:rFonts w:cstheme="minorHAnsi"/>
+          <w:sz w:val="24"/>
+        </w:rPr>
+        <w:t>input “what is your name “,name$</w:t>
       </w:r>
     </w:p>
     <w:p>
@@ -2249,15 +1761,7 @@
     </w:p>
     <w:p>
       <w:r>
-        <w:t xml:space="preserve">Converts a number to an integer, </w:t>
-      </w:r>
-      <w:proofErr w:type="gramStart"/>
-      <w:r>
-        <w:t>truncating</w:t>
-      </w:r>
-      <w:proofErr w:type="gramEnd"/>
-      <w:r>
-        <w:t xml:space="preserve"> as necessary.</w:t>
+        <w:t>Converts a number to an integer, truncating as necessary.</w:t>
       </w:r>
     </w:p>
     <w:p>
@@ -2286,15 +1790,7 @@
     </w:p>
     <w:p>
       <w:r>
-        <w:t>Returns the left characters of a string. For example, the example below will print “</w:t>
-      </w:r>
-      <w:proofErr w:type="spellStart"/>
-      <w:r>
-        <w:t>abc</w:t>
-      </w:r>
-      <w:proofErr w:type="spellEnd"/>
-      <w:r>
-        <w:t>”</w:t>
+        <w:t>Returns the left characters of a string. For example, the example below will print “abc”</w:t>
       </w:r>
     </w:p>
     <w:p>
@@ -2317,13 +1813,8 @@
       <w:pPr>
         <w:pStyle w:val="Heading1"/>
       </w:pPr>
-      <w:proofErr w:type="spellStart"/>
-      <w:r>
-        <w:t>len</w:t>
-      </w:r>
-      <w:proofErr w:type="spellEnd"/>
-      <w:r>
-        <w:t>()</w:t>
+      <w:r>
+        <w:t>len()</w:t>
       </w:r>
     </w:p>
     <w:p>
@@ -2344,39 +1835,7 @@
           <w:rFonts w:cstheme="minorHAnsi"/>
           <w:sz w:val="24"/>
         </w:rPr>
-        <w:t xml:space="preserve">print </w:t>
-      </w:r>
-      <w:proofErr w:type="spellStart"/>
-      <w:r>
-        <w:rPr>
-          <w:rFonts w:cstheme="minorHAnsi"/>
-          <w:sz w:val="24"/>
-        </w:rPr>
-        <w:t>len</w:t>
-      </w:r>
-      <w:proofErr w:type="spellEnd"/>
-      <w:r>
-        <w:rPr>
-          <w:rFonts w:cstheme="minorHAnsi"/>
-          <w:sz w:val="24"/>
-        </w:rPr>
-        <w:t>(“</w:t>
-      </w:r>
-      <w:proofErr w:type="spellStart"/>
-      <w:r>
-        <w:rPr>
-          <w:rFonts w:cstheme="minorHAnsi"/>
-          <w:sz w:val="24"/>
-        </w:rPr>
-        <w:t>abcde</w:t>
-      </w:r>
-      <w:proofErr w:type="spellEnd"/>
-      <w:r>
-        <w:rPr>
-          <w:rFonts w:cstheme="minorHAnsi"/>
-          <w:sz w:val="24"/>
-        </w:rPr>
-        <w:t>”)</w:t>
+        <w:t>print len(“abcde”)</w:t>
       </w:r>
     </w:p>
     <w:p>
@@ -2421,23 +1880,7 @@
           <w:rFonts w:cstheme="minorHAnsi"/>
           <w:sz w:val="24"/>
         </w:rPr>
-        <w:t>!</w:t>
-      </w:r>
-      <w:proofErr w:type="spellStart"/>
-      <w:r>
-        <w:rPr>
-          <w:rFonts w:cstheme="minorHAnsi"/>
-          <w:sz w:val="24"/>
-        </w:rPr>
-        <w:t>ptr</w:t>
-      </w:r>
-      <w:proofErr w:type="spellEnd"/>
-      <w:r>
-        <w:rPr>
-          <w:rFonts w:cstheme="minorHAnsi"/>
-          <w:sz w:val="24"/>
-        </w:rPr>
-        <w:t xml:space="preserve"> = 0</w:t>
+        <w:t>!ptr = 0</w:t>
       </w:r>
     </w:p>
     <w:p>
@@ -2466,7 +1909,7 @@
           <w:rFonts w:cstheme="minorHAnsi"/>
           <w:sz w:val="24"/>
         </w:rPr>
-        <w:t>List</w:t>
+        <w:t>list</w:t>
       </w:r>
     </w:p>
     <w:p>
@@ -2533,39 +1976,23 @@
           <w:rFonts w:cstheme="minorHAnsi"/>
           <w:sz w:val="24"/>
         </w:rPr>
-        <w:t>load “</w:t>
-      </w:r>
-      <w:proofErr w:type="spellStart"/>
-      <w:r>
-        <w:rPr>
-          <w:rFonts w:cstheme="minorHAnsi"/>
-          <w:sz w:val="24"/>
-        </w:rPr>
-        <w:t>myprogram.bas</w:t>
-      </w:r>
-      <w:proofErr w:type="spellEnd"/>
-      <w:r>
-        <w:rPr>
-          <w:rFonts w:cstheme="minorHAnsi"/>
-          <w:sz w:val="24"/>
-        </w:rPr>
-        <w:t>”</w:t>
-      </w:r>
-    </w:p>
-    <w:p>
-      <w:pPr>
-        <w:pStyle w:val="Signature"/>
-        <w:rPr>
-          <w:rFonts w:cstheme="minorHAnsi"/>
-          <w:sz w:val="24"/>
-        </w:rPr>
-      </w:pPr>
-      <w:r>
-        <w:rPr>
-          <w:rFonts w:cstheme="minorHAnsi"/>
-          <w:sz w:val="24"/>
-        </w:rPr>
-        <w:t>load “somedata”,&amp;1C00</w:t>
+        <w:t>load “myprogram.bas”</w:t>
+      </w:r>
+    </w:p>
+    <w:p>
+      <w:pPr>
+        <w:pStyle w:val="Signature"/>
+        <w:rPr>
+          <w:rFonts w:cstheme="minorHAnsi"/>
+          <w:sz w:val="24"/>
+        </w:rPr>
+      </w:pPr>
+      <w:r>
+        <w:rPr>
+          <w:rFonts w:cstheme="minorHAnsi"/>
+          <w:sz w:val="24"/>
+        </w:rPr>
+        <w:t>load “somedata”,&amp;1c00</w:t>
       </w:r>
     </w:p>
     <w:p>
@@ -2612,23 +2039,7 @@
           <w:sz w:val="24"/>
         </w:rPr>
         <w:tab/>
-        <w:t xml:space="preserve">local </w:t>
-      </w:r>
-      <w:proofErr w:type="spellStart"/>
-      <w:r>
-        <w:rPr>
-          <w:rFonts w:cstheme="minorHAnsi"/>
-          <w:sz w:val="24"/>
-        </w:rPr>
-        <w:t>a,b</w:t>
-      </w:r>
-      <w:proofErr w:type="spellEnd"/>
-      <w:r>
-        <w:rPr>
-          <w:rFonts w:cstheme="minorHAnsi"/>
-          <w:sz w:val="24"/>
-        </w:rPr>
-        <w:t xml:space="preserve"> = 42</w:t>
+        <w:t>local a,b = 42</w:t>
       </w:r>
     </w:p>
     <w:p>
@@ -2764,7 +2175,7 @@
           <w:rFonts w:cstheme="minorHAnsi"/>
           <w:sz w:val="24"/>
         </w:rPr>
-        <w:t>print max(“HELLO”,”AND”,”GOODBYE”)</w:t>
+        <w:t>print max(“hello”,”and”,”goodbye”)</w:t>
       </w:r>
     </w:p>
     <w:p>
@@ -2806,23 +2217,7 @@
     </w:p>
     <w:p>
       <w:r>
-        <w:t>Returns the characters from a position in the string, either to the end, or for a given number of characters. The following print “</w:t>
-      </w:r>
-      <w:proofErr w:type="spellStart"/>
-      <w:r>
-        <w:t>bc</w:t>
-      </w:r>
-      <w:proofErr w:type="spellEnd"/>
-      <w:r>
-        <w:t>” and “</w:t>
-      </w:r>
-      <w:proofErr w:type="spellStart"/>
-      <w:r>
-        <w:t>cde</w:t>
-      </w:r>
-      <w:proofErr w:type="spellEnd"/>
-      <w:r>
-        <w:t>” respectively.</w:t>
+        <w:t>Returns the characters from a position in the string, either to the end, or for a given number of characters. The following print “bc” and “cde” respectively.</w:t>
       </w:r>
     </w:p>
     <w:p>
@@ -2898,59 +2293,25 @@
           <w:sz w:val="24"/>
         </w:rPr>
       </w:pPr>
-      <w:proofErr w:type="spellStart"/>
-      <w:proofErr w:type="gramStart"/>
-      <w:r>
-        <w:rPr>
-          <w:rFonts w:cstheme="minorHAnsi"/>
-          <w:sz w:val="24"/>
-        </w:rPr>
-        <w:t>my</w:t>
-      </w:r>
-      <w:proofErr w:type="gramEnd"/>
-      <w:r>
-        <w:rPr>
-          <w:rFonts w:cstheme="minorHAnsi"/>
-          <w:sz w:val="24"/>
-        </w:rPr>
-        <w:t>.program</w:t>
-      </w:r>
-      <w:proofErr w:type="spellEnd"/>
-      <w:r>
-        <w:rPr>
-          <w:rFonts w:cstheme="minorHAnsi"/>
-          <w:sz w:val="24"/>
-        </w:rPr>
-        <w:t xml:space="preserve"> = page</w:t>
-      </w:r>
-    </w:p>
-    <w:p>
-      <w:pPr>
-        <w:pStyle w:val="Heading1"/>
-      </w:pPr>
-      <w:r>
-        <w:t xml:space="preserve">peek() </w:t>
-      </w:r>
-      <w:proofErr w:type="spellStart"/>
-      <w:r>
-        <w:t>deek</w:t>
-      </w:r>
-      <w:proofErr w:type="spellEnd"/>
-      <w:r>
-        <w:t>() leek()</w:t>
-      </w:r>
-    </w:p>
-    <w:p>
-      <w:r>
-        <w:t xml:space="preserve">Read memory, in </w:t>
-      </w:r>
-      <w:proofErr w:type="gramStart"/>
-      <w:r>
-        <w:t>1 , 2 or 4 byte</w:t>
-      </w:r>
-      <w:proofErr w:type="gramEnd"/>
-      <w:r>
-        <w:t xml:space="preserve"> chunks.</w:t>
+      <w:r>
+        <w:rPr>
+          <w:rFonts w:cstheme="minorHAnsi"/>
+          <w:sz w:val="24"/>
+        </w:rPr>
+        <w:t>my.program = page</w:t>
+      </w:r>
+    </w:p>
+    <w:p>
+      <w:pPr>
+        <w:pStyle w:val="Heading1"/>
+      </w:pPr>
+      <w:r>
+        <w:t>peek() deek() leek()</w:t>
+      </w:r>
+    </w:p>
+    <w:p>
+      <w:r>
+        <w:t>Read memory, in 1 , 2 or 4 byte chunks.</w:t>
       </w:r>
     </w:p>
     <w:p>
@@ -2982,23 +2343,7 @@
           <w:rFonts w:cstheme="minorHAnsi"/>
           <w:sz w:val="24"/>
         </w:rPr>
-        <w:t xml:space="preserve">vector = </w:t>
-      </w:r>
-      <w:proofErr w:type="spellStart"/>
-      <w:r>
-        <w:rPr>
-          <w:rFonts w:cstheme="minorHAnsi"/>
-          <w:sz w:val="24"/>
-        </w:rPr>
-        <w:t>deek</w:t>
-      </w:r>
-      <w:proofErr w:type="spellEnd"/>
-      <w:r>
-        <w:rPr>
-          <w:rFonts w:cstheme="minorHAnsi"/>
-          <w:sz w:val="24"/>
-        </w:rPr>
-        <w:t>(&amp;FFFC)</w:t>
+        <w:t>vector = deek(&amp;fffc)</w:t>
       </w:r>
     </w:p>
     <w:p>
@@ -3011,31 +2356,23 @@
     </w:p>
     <w:p>
       <w:r>
-        <w:t xml:space="preserve">Write memory in </w:t>
-      </w:r>
-      <w:proofErr w:type="gramStart"/>
-      <w:r>
-        <w:t>1 , 2 or 4 byte</w:t>
-      </w:r>
-      <w:proofErr w:type="gramEnd"/>
-      <w:r>
-        <w:t xml:space="preserve"> chunks.</w:t>
-      </w:r>
-    </w:p>
-    <w:p>
-      <w:pPr>
-        <w:pStyle w:val="Signature"/>
-        <w:rPr>
-          <w:rFonts w:cstheme="minorHAnsi"/>
-          <w:sz w:val="24"/>
-        </w:rPr>
-      </w:pPr>
-      <w:r>
-        <w:rPr>
-          <w:rFonts w:cstheme="minorHAnsi"/>
-          <w:sz w:val="24"/>
-        </w:rPr>
-        <w:t>poke &amp;9F23,42</w:t>
+        <w:t>Write memory in 1 , 2 or 4 byte chunks.</w:t>
+      </w:r>
+    </w:p>
+    <w:p>
+      <w:pPr>
+        <w:pStyle w:val="Signature"/>
+        <w:rPr>
+          <w:rFonts w:cstheme="minorHAnsi"/>
+          <w:sz w:val="24"/>
+        </w:rPr>
+      </w:pPr>
+      <w:r>
+        <w:rPr>
+          <w:rFonts w:cstheme="minorHAnsi"/>
+          <w:sz w:val="24"/>
+        </w:rPr>
+        <w:t>poke &amp;9f23,42</w:t>
       </w:r>
     </w:p>
     <w:p>
@@ -3066,11 +2403,9 @@
       <w:r>
         <w:t xml:space="preserve">Print a sequence of expressions on the output device - standard BASIC. A comma moves to the next tab stop, and a ‘ indicates a new line to be printed. If the command does not end in , </w:t>
       </w:r>
-      <w:proofErr w:type="gramStart"/>
-      <w:r>
-        <w:t>or ;</w:t>
-      </w:r>
-      <w:proofErr w:type="gramEnd"/>
+      <w:r>
+        <w:t>or</w:t>
+      </w:r>
       <w:r>
         <w:t xml:space="preserve"> it will print a new line at the end automatically.</w:t>
       </w:r>
@@ -3088,7 +2423,7 @@
           <w:rFonts w:cstheme="minorHAnsi"/>
           <w:sz w:val="24"/>
         </w:rPr>
-        <w:t>print “My name is “;earl$ ’ “Next line”</w:t>
+        <w:t>print “my name is “;earl$ ’ “next line”</w:t>
       </w:r>
     </w:p>
     <w:p>
@@ -3117,23 +2452,7 @@
           <w:rFonts w:cstheme="minorHAnsi"/>
           <w:sz w:val="24"/>
         </w:rPr>
-        <w:t xml:space="preserve">proc </w:t>
-      </w:r>
-      <w:proofErr w:type="spellStart"/>
-      <w:r>
-        <w:rPr>
-          <w:rFonts w:cstheme="minorHAnsi"/>
-          <w:sz w:val="24"/>
-        </w:rPr>
-        <w:t>do.something</w:t>
-      </w:r>
-      <w:proofErr w:type="spellEnd"/>
-      <w:r>
-        <w:rPr>
-          <w:rFonts w:cstheme="minorHAnsi"/>
-          <w:sz w:val="24"/>
-        </w:rPr>
-        <w:t>(2,”Hello”,42)</w:t>
+        <w:t>proc do.something(2,”hello”,42)</w:t>
       </w:r>
     </w:p>
     <w:p>
@@ -3146,15 +2465,7 @@
     </w:p>
     <w:p>
       <w:r>
-        <w:t xml:space="preserve">If no parameter is provided, returns a random </w:t>
-      </w:r>
-      <w:proofErr w:type="gramStart"/>
-      <w:r>
-        <w:t>32 bit</w:t>
-      </w:r>
-      <w:proofErr w:type="gramEnd"/>
-      <w:r>
-        <w:t xml:space="preserve"> integer. If a parameter is provided, provides a random number up to that (e.g. random(6) will produce 0,1,2,3,4 or 5). Note that this uses modulus so is not fast compared to random() and 7</w:t>
+        <w:t>If no parameter is provided, returns a random 32 bit integer. If a parameter is provided, provides a random number up to that (e.g. random(6) will produce 0,1,2,3,4 or 5). Note that this uses modulus so is not fast compared to random() and 7</w:t>
       </w:r>
     </w:p>
     <w:p>
@@ -3215,23 +2526,7 @@
           <w:rFonts w:cstheme="minorHAnsi"/>
           <w:sz w:val="24"/>
         </w:rPr>
-        <w:t xml:space="preserve">read </w:t>
-      </w:r>
-      <w:proofErr w:type="spellStart"/>
-      <w:r>
-        <w:rPr>
-          <w:rFonts w:cstheme="minorHAnsi"/>
-          <w:sz w:val="24"/>
-        </w:rPr>
-        <w:t>age,name</w:t>
-      </w:r>
-      <w:proofErr w:type="spellEnd"/>
-      <w:r>
-        <w:rPr>
-          <w:rFonts w:cstheme="minorHAnsi"/>
-          <w:sz w:val="24"/>
-        </w:rPr>
-        <w:t>$</w:t>
+        <w:t>read age,name$</w:t>
       </w:r>
     </w:p>
     <w:p>
@@ -3248,7 +2543,7 @@
           <w:sz w:val="24"/>
         </w:rPr>
         <w:lastRenderedPageBreak/>
-        <w:t>data 42,”Dennis the Menace”</w:t>
+        <w:t>data 42,”dennis the menace”</w:t>
       </w:r>
     </w:p>
     <w:p>
@@ -3294,55 +2589,23 @@
           <w:sz w:val="24"/>
         </w:rPr>
         <w:tab/>
-        <w:t xml:space="preserve">proc </w:t>
-      </w:r>
-      <w:proofErr w:type="spellStart"/>
-      <w:r>
-        <w:rPr>
-          <w:rFonts w:cstheme="minorHAnsi"/>
-          <w:sz w:val="24"/>
-        </w:rPr>
-        <w:t>drink.beer</w:t>
-      </w:r>
-      <w:proofErr w:type="spellEnd"/>
-      <w:r>
-        <w:rPr>
-          <w:rFonts w:cstheme="minorHAnsi"/>
-          <w:sz w:val="24"/>
-        </w:rPr>
-        <w:t>()</w:t>
-      </w:r>
-    </w:p>
-    <w:p>
-      <w:pPr>
-        <w:pStyle w:val="Signature"/>
-        <w:rPr>
-          <w:rFonts w:cstheme="minorHAnsi"/>
-          <w:sz w:val="24"/>
-        </w:rPr>
-      </w:pPr>
-      <w:r>
-        <w:rPr>
-          <w:rFonts w:cstheme="minorHAnsi"/>
-          <w:sz w:val="24"/>
-        </w:rPr>
-        <w:t xml:space="preserve">until </w:t>
-      </w:r>
-      <w:proofErr w:type="spellStart"/>
-      <w:r>
-        <w:rPr>
-          <w:rFonts w:cstheme="minorHAnsi"/>
-          <w:sz w:val="24"/>
-        </w:rPr>
-        <w:t>alcohol.level</w:t>
-      </w:r>
-      <w:proofErr w:type="spellEnd"/>
-      <w:r>
-        <w:rPr>
-          <w:rFonts w:cstheme="minorHAnsi"/>
-          <w:sz w:val="24"/>
-        </w:rPr>
-        <w:t xml:space="preserve"> &gt; 100</w:t>
+        <w:t>proc drink.beer()</w:t>
+      </w:r>
+    </w:p>
+    <w:p>
+      <w:pPr>
+        <w:pStyle w:val="Signature"/>
+        <w:rPr>
+          <w:rFonts w:cstheme="minorHAnsi"/>
+          <w:sz w:val="24"/>
+        </w:rPr>
+      </w:pPr>
+      <w:r>
+        <w:rPr>
+          <w:rFonts w:cstheme="minorHAnsi"/>
+          <w:sz w:val="24"/>
+        </w:rPr>
+        <w:t>until alcohol.level &gt; 100</w:t>
       </w:r>
     </w:p>
     <w:p>
@@ -3384,15 +2647,7 @@
     </w:p>
     <w:p>
       <w:r>
-        <w:t>Returns the right characters of a string. For example, the example below will print “</w:t>
-      </w:r>
-      <w:proofErr w:type="spellStart"/>
-      <w:r>
-        <w:t>cde</w:t>
-      </w:r>
-      <w:proofErr w:type="spellEnd"/>
-      <w:r>
-        <w:t>”</w:t>
+        <w:t>Returns the right characters of a string. For example, the example below will print “cde”</w:t>
       </w:r>
     </w:p>
     <w:p>
@@ -3446,76 +2701,47 @@
         <w:t>create</w:t>
       </w:r>
       <w:r>
-        <w:t xml:space="preserve"> an </w:t>
-      </w:r>
-      <w:proofErr w:type="gramStart"/>
-      <w:r>
-        <w:t>18 byte</w:t>
-      </w:r>
-      <w:proofErr w:type="gramEnd"/>
-      <w:r>
-        <w:t xml:space="preserve"> size file.</w:t>
-      </w:r>
-    </w:p>
-    <w:p>
-      <w:pPr>
-        <w:pStyle w:val="Signature"/>
-        <w:rPr>
-          <w:rFonts w:cstheme="minorHAnsi"/>
-          <w:sz w:val="24"/>
-        </w:rPr>
-      </w:pPr>
-      <w:r>
-        <w:rPr>
-          <w:rFonts w:cstheme="minorHAnsi"/>
-          <w:sz w:val="24"/>
-        </w:rPr>
-        <w:t>save “</w:t>
-      </w:r>
-      <w:proofErr w:type="spellStart"/>
-      <w:r>
-        <w:rPr>
-          <w:rFonts w:cstheme="minorHAnsi"/>
-          <w:sz w:val="24"/>
-        </w:rPr>
-        <w:t>demo.bas</w:t>
-      </w:r>
-      <w:proofErr w:type="spellEnd"/>
-      <w:r>
-        <w:rPr>
-          <w:rFonts w:cstheme="minorHAnsi"/>
-          <w:sz w:val="24"/>
-        </w:rPr>
-        <w:t>”</w:t>
-      </w:r>
-    </w:p>
-    <w:p>
-      <w:pPr>
-        <w:pStyle w:val="Signature"/>
-        <w:rPr>
-          <w:rFonts w:cstheme="minorHAnsi"/>
-          <w:sz w:val="24"/>
-        </w:rPr>
-      </w:pPr>
-      <w:r>
-        <w:rPr>
-          <w:rFonts w:cstheme="minorHAnsi"/>
-          <w:sz w:val="24"/>
-        </w:rPr>
-        <w:t>save “rom.bas”,&amp;C000,&amp;E000</w:t>
-      </w:r>
-    </w:p>
-    <w:p>
-      <w:pPr>
-        <w:pStyle w:val="Heading1"/>
-      </w:pPr>
-      <w:proofErr w:type="spellStart"/>
-      <w:r>
-        <w:t>sgn</w:t>
-      </w:r>
-      <w:proofErr w:type="spellEnd"/>
-      <w:r>
-        <w:t>()</w:t>
+        <w:t xml:space="preserve"> an 18 byte size file.</w:t>
+      </w:r>
+    </w:p>
+    <w:p>
+      <w:pPr>
+        <w:pStyle w:val="Signature"/>
+        <w:rPr>
+          <w:rFonts w:cstheme="minorHAnsi"/>
+          <w:sz w:val="24"/>
+        </w:rPr>
+      </w:pPr>
+      <w:r>
+        <w:rPr>
+          <w:rFonts w:cstheme="minorHAnsi"/>
+          <w:sz w:val="24"/>
+        </w:rPr>
+        <w:t>save “demo.bas”</w:t>
+      </w:r>
+    </w:p>
+    <w:p>
+      <w:pPr>
+        <w:pStyle w:val="Signature"/>
+        <w:rPr>
+          <w:rFonts w:cstheme="minorHAnsi"/>
+          <w:sz w:val="24"/>
+        </w:rPr>
+      </w:pPr>
+      <w:r>
+        <w:rPr>
+          <w:rFonts w:cstheme="minorHAnsi"/>
+          <w:sz w:val="24"/>
+        </w:rPr>
+        <w:t>save “rom.bas”,&amp;c000,&amp;e000</w:t>
+      </w:r>
+    </w:p>
+    <w:p>
+      <w:pPr>
+        <w:pStyle w:val="Heading1"/>
+      </w:pPr>
+      <w:r>
+        <w:t>sgn()</w:t>
       </w:r>
     </w:p>
     <w:p>
@@ -3536,23 +2762,7 @@
           <w:rFonts w:cstheme="minorHAnsi"/>
           <w:sz w:val="24"/>
         </w:rPr>
-        <w:t xml:space="preserve">print </w:t>
-      </w:r>
-      <w:proofErr w:type="spellStart"/>
-      <w:r>
-        <w:rPr>
-          <w:rFonts w:cstheme="minorHAnsi"/>
-          <w:sz w:val="24"/>
-        </w:rPr>
-        <w:t>sgn</w:t>
-      </w:r>
-      <w:proofErr w:type="spellEnd"/>
-      <w:r>
-        <w:rPr>
-          <w:rFonts w:cstheme="minorHAnsi"/>
-          <w:sz w:val="24"/>
-        </w:rPr>
-        <w:t>(42)</w:t>
+        <w:t>print sgn(42)</w:t>
       </w:r>
     </w:p>
     <w:p>
@@ -3642,11 +2852,9 @@
       <w:r>
         <w:t xml:space="preserve">Run 6502 assembler. The parameter is the address to run. On entry, integers A,X and Y are placed in the A,X and Y registers, and the value returned in A is returned as a result of the function call as a byte integer (e.g. </w:t>
       </w:r>
-      <w:proofErr w:type="gramStart"/>
-      <w:r>
-        <w:t>0..</w:t>
-      </w:r>
-      <w:proofErr w:type="gramEnd"/>
+      <w:r>
+        <w:t>0...</w:t>
+      </w:r>
       <w:r>
         <w:t>255). The instruction should end with RTS.</w:t>
       </w:r>
@@ -3664,7 +2872,7 @@
           <w:rFonts w:cstheme="minorHAnsi"/>
           <w:sz w:val="24"/>
         </w:rPr>
-        <w:t>print sys(&amp;47AC)</w:t>
+        <w:t>print sys(&amp;47ac)</w:t>
       </w:r>
     </w:p>
     <w:p>
@@ -3700,149 +2908,70 @@
       <w:pPr>
         <w:pStyle w:val="Heading1"/>
       </w:pPr>
-      <w:proofErr w:type="spellStart"/>
-      <w:r>
-        <w:t>val</w:t>
-      </w:r>
-      <w:proofErr w:type="spellEnd"/>
-      <w:r>
-        <w:t xml:space="preserve">() </w:t>
-      </w:r>
-      <w:proofErr w:type="spellStart"/>
-      <w:r>
-        <w:t>isval</w:t>
-      </w:r>
-      <w:proofErr w:type="spellEnd"/>
-      <w:r>
-        <w:t>()</w:t>
-      </w:r>
-    </w:p>
-    <w:p>
-      <w:r>
-        <w:t xml:space="preserve">These convert a string to a number. These functions replace the Microsoft BASIC equivalents. Both try to convert a string to a number, with a possible base - as with str$(), the inverse, this only works with integers. </w:t>
-      </w:r>
-      <w:proofErr w:type="spellStart"/>
-      <w:r>
-        <w:t>val</w:t>
-      </w:r>
-      <w:proofErr w:type="spellEnd"/>
-      <w:r>
-        <w:t xml:space="preserve">() returns the value of that number and </w:t>
-      </w:r>
-      <w:proofErr w:type="spellStart"/>
-      <w:r>
-        <w:t>isval</w:t>
-      </w:r>
-      <w:proofErr w:type="spellEnd"/>
-      <w:r>
-        <w:t>() returns True if it is a legal number.</w:t>
-      </w:r>
-    </w:p>
-    <w:p>
-      <w:pPr>
-        <w:pStyle w:val="Signature"/>
-        <w:rPr>
-          <w:rFonts w:cstheme="minorHAnsi"/>
-          <w:sz w:val="24"/>
-        </w:rPr>
-      </w:pPr>
-      <w:r>
-        <w:rPr>
-          <w:rFonts w:cstheme="minorHAnsi"/>
-          <w:sz w:val="24"/>
-        </w:rPr>
-        <w:t xml:space="preserve">print </w:t>
-      </w:r>
-      <w:proofErr w:type="spellStart"/>
-      <w:r>
-        <w:rPr>
-          <w:rFonts w:cstheme="minorHAnsi"/>
-          <w:sz w:val="24"/>
-        </w:rPr>
-        <w:t>isval</w:t>
-      </w:r>
-      <w:proofErr w:type="spellEnd"/>
-      <w:r>
-        <w:rPr>
-          <w:rFonts w:cstheme="minorHAnsi"/>
-          <w:sz w:val="24"/>
-        </w:rPr>
-        <w:t>(“Cat”)</w:t>
-      </w:r>
-    </w:p>
-    <w:p>
-      <w:pPr>
-        <w:pStyle w:val="Signature"/>
-        <w:rPr>
-          <w:rFonts w:cstheme="minorHAnsi"/>
-          <w:sz w:val="24"/>
-        </w:rPr>
-      </w:pPr>
-      <w:r>
-        <w:rPr>
-          <w:rFonts w:cstheme="minorHAnsi"/>
-          <w:sz w:val="24"/>
-        </w:rPr>
-        <w:t xml:space="preserve">print </w:t>
-      </w:r>
-      <w:proofErr w:type="spellStart"/>
-      <w:r>
-        <w:rPr>
-          <w:rFonts w:cstheme="minorHAnsi"/>
-          <w:sz w:val="24"/>
-        </w:rPr>
-        <w:t>val</w:t>
-      </w:r>
-      <w:proofErr w:type="spellEnd"/>
-      <w:r>
-        <w:rPr>
-          <w:rFonts w:cstheme="minorHAnsi"/>
-          <w:sz w:val="24"/>
-        </w:rPr>
-        <w:t>(“42”)</w:t>
-      </w:r>
-    </w:p>
-    <w:p>
-      <w:pPr>
-        <w:pStyle w:val="Signature"/>
-        <w:rPr>
-          <w:rFonts w:cstheme="minorHAnsi"/>
-          <w:sz w:val="24"/>
-        </w:rPr>
-      </w:pPr>
-      <w:r>
-        <w:rPr>
-          <w:rFonts w:cstheme="minorHAnsi"/>
-          <w:sz w:val="24"/>
-        </w:rPr>
-        <w:t xml:space="preserve">print </w:t>
-      </w:r>
-      <w:proofErr w:type="spellStart"/>
-      <w:r>
-        <w:rPr>
-          <w:rFonts w:cstheme="minorHAnsi"/>
-          <w:sz w:val="24"/>
-        </w:rPr>
-        <w:t>val</w:t>
-      </w:r>
-      <w:proofErr w:type="spellEnd"/>
-      <w:r>
-        <w:rPr>
-          <w:rFonts w:cstheme="minorHAnsi"/>
-          <w:sz w:val="24"/>
-        </w:rPr>
-        <w:t>(“17AF”,16)</w:t>
-      </w:r>
-    </w:p>
-    <w:p>
-      <w:pPr>
-        <w:pStyle w:val="Heading1"/>
-      </w:pPr>
-      <w:proofErr w:type="spellStart"/>
+      <w:r>
+        <w:t>val() isval()</w:t>
+      </w:r>
+    </w:p>
+    <w:p>
+      <w:r>
+        <w:t>These convert a string to a number. These functions replace the Microsoft BASIC equivalents. Both try to convert a string to a number, with a possible base - as with str$(), the inverse, this only works with integers. val() returns the value of that number and isval() returns True if it is a legal number.</w:t>
+      </w:r>
+    </w:p>
+    <w:p>
+      <w:pPr>
+        <w:pStyle w:val="Signature"/>
+        <w:rPr>
+          <w:rFonts w:cstheme="minorHAnsi"/>
+          <w:sz w:val="24"/>
+        </w:rPr>
+      </w:pPr>
+      <w:r>
+        <w:rPr>
+          <w:rFonts w:cstheme="minorHAnsi"/>
+          <w:sz w:val="24"/>
+        </w:rPr>
+        <w:t>print isval(“cat”)</w:t>
+      </w:r>
+    </w:p>
+    <w:p>
+      <w:pPr>
+        <w:pStyle w:val="Signature"/>
+        <w:rPr>
+          <w:rFonts w:cstheme="minorHAnsi"/>
+          <w:sz w:val="24"/>
+        </w:rPr>
+      </w:pPr>
+      <w:r>
+        <w:rPr>
+          <w:rFonts w:cstheme="minorHAnsi"/>
+          <w:sz w:val="24"/>
+        </w:rPr>
+        <w:t>print val(“42”)</w:t>
+      </w:r>
+    </w:p>
+    <w:p>
+      <w:pPr>
+        <w:pStyle w:val="Signature"/>
+        <w:rPr>
+          <w:rFonts w:cstheme="minorHAnsi"/>
+          <w:sz w:val="24"/>
+        </w:rPr>
+      </w:pPr>
+      <w:r>
+        <w:rPr>
+          <w:rFonts w:cstheme="minorHAnsi"/>
+          <w:sz w:val="24"/>
+        </w:rPr>
+        <w:t>print val(“17af”,16)</w:t>
+      </w:r>
+    </w:p>
+    <w:p>
+      <w:pPr>
+        <w:pStyle w:val="Heading1"/>
+      </w:pPr>
       <w:r>
         <w:t>vdu</w:t>
       </w:r>
-      <w:proofErr w:type="spellEnd"/>
     </w:p>
     <w:p>
       <w:r>
@@ -3857,46 +2986,28 @@
           <w:sz w:val="24"/>
         </w:rPr>
       </w:pPr>
-      <w:proofErr w:type="spellStart"/>
-      <w:r>
-        <w:rPr>
-          <w:rFonts w:cstheme="minorHAnsi"/>
-          <w:sz w:val="24"/>
-        </w:rPr>
-        <w:t>Vdu</w:t>
-      </w:r>
-      <w:proofErr w:type="spellEnd"/>
-      <w:r>
-        <w:rPr>
-          <w:rFonts w:cstheme="minorHAnsi"/>
-          <w:sz w:val="24"/>
-        </w:rPr>
-        <w:t xml:space="preserve"> 42</w:t>
-      </w:r>
-    </w:p>
-    <w:p>
-      <w:pPr>
-        <w:pStyle w:val="Signature"/>
-        <w:rPr>
-          <w:rFonts w:cstheme="minorHAnsi"/>
-          <w:sz w:val="24"/>
-        </w:rPr>
-      </w:pPr>
-      <w:proofErr w:type="spellStart"/>
-      <w:r>
-        <w:rPr>
-          <w:rFonts w:cstheme="minorHAnsi"/>
-          <w:sz w:val="24"/>
-        </w:rPr>
-        <w:t>vdu</w:t>
-      </w:r>
-      <w:proofErr w:type="spellEnd"/>
-      <w:r>
-        <w:rPr>
-          <w:rFonts w:cstheme="minorHAnsi"/>
-          <w:sz w:val="24"/>
-        </w:rPr>
-        <w:t xml:space="preserve"> &amp;2A07;9,13</w:t>
+      <w:r>
+        <w:rPr>
+          <w:rFonts w:cstheme="minorHAnsi"/>
+          <w:sz w:val="24"/>
+        </w:rPr>
+        <w:t>vdu 42</w:t>
+      </w:r>
+    </w:p>
+    <w:p>
+      <w:pPr>
+        <w:pStyle w:val="Signature"/>
+        <w:rPr>
+          <w:rFonts w:cstheme="minorHAnsi"/>
+          <w:sz w:val="24"/>
+        </w:rPr>
+      </w:pPr>
+      <w:r>
+        <w:rPr>
+          <w:rFonts w:cstheme="minorHAnsi"/>
+          <w:sz w:val="24"/>
+        </w:rPr>
+        <w:t>vdu &amp;2a07;9,13</w:t>
       </w:r>
     </w:p>
     <w:p>
@@ -3925,17 +3036,8 @@
           <w:rFonts w:cstheme="minorHAnsi"/>
           <w:sz w:val="24"/>
         </w:rPr>
-        <w:t xml:space="preserve">while </w:t>
-      </w:r>
-      <w:proofErr w:type="spellStart"/>
-      <w:r>
-        <w:rPr>
-          <w:rFonts w:cstheme="minorHAnsi"/>
-          <w:sz w:val="24"/>
-        </w:rPr>
-        <w:t>is.wife.cross</w:t>
-      </w:r>
-      <w:proofErr w:type="spellEnd"/>
+        <w:t>while is.wife.cross</w:t>
+      </w:r>
     </w:p>
     <w:p>
       <w:pPr>
@@ -3968,23 +3070,7 @@
           <w:sz w:val="24"/>
         </w:rPr>
         <w:tab/>
-        <w:t xml:space="preserve">proc </w:t>
-      </w:r>
-      <w:proofErr w:type="spellStart"/>
-      <w:r>
-        <w:rPr>
-          <w:rFonts w:cstheme="minorHAnsi"/>
-          <w:sz w:val="24"/>
-        </w:rPr>
-        <w:t>buy.flowers</w:t>
-      </w:r>
-      <w:proofErr w:type="spellEnd"/>
-      <w:r>
-        <w:rPr>
-          <w:rFonts w:cstheme="minorHAnsi"/>
-          <w:sz w:val="24"/>
-        </w:rPr>
-        <w:t>()</w:t>
+        <w:t>proc buy.flowers()</w:t>
       </w:r>
     </w:p>
     <w:p>
@@ -4007,21 +3093,17 @@
       <w:pPr>
         <w:pStyle w:val="Heading1"/>
       </w:pPr>
-      <w:proofErr w:type="spellStart"/>
       <w:r>
         <w:t>xemu</w:t>
       </w:r>
-      <w:proofErr w:type="spellEnd"/>
     </w:p>
     <w:p>
       <w:r>
         <w:t xml:space="preserve">Exits the emulator if running and dumps memory, used for testing. This may or may not be </w:t>
       </w:r>
-      <w:proofErr w:type="gramStart"/>
-      <w:r>
-        <w:t>implemented, but</w:t>
-      </w:r>
-      <w:proofErr w:type="gramEnd"/>
+      <w:r>
+        <w:t>implemented but</w:t>
+      </w:r>
       <w:r>
         <w:t xml:space="preserve"> should only be used for development of the interpreter.</w:t>
       </w:r>
@@ -4047,15 +3129,7 @@
     </w:p>
     <w:p>
       <w:r>
-        <w:t>So you cannot write PRINTA, for example, which works in MS Basic, but here would be a variable called “</w:t>
-      </w:r>
-      <w:proofErr w:type="spellStart"/>
-      <w:r>
-        <w:t>printa</w:t>
-      </w:r>
-      <w:proofErr w:type="spellEnd"/>
-      <w:r>
-        <w:t>”. You’d have to write PRINT A.</w:t>
+        <w:t>So you cannot write PRINTA, for example, which works in MS Basic, but here would be a variable called “printa”. You’d have to write PRINT A.</w:t>
       </w:r>
     </w:p>
     <w:p>
@@ -4080,11 +3154,9 @@
       <w:r>
         <w:t xml:space="preserve">The graphics system that draws lines, rectangles and so on is standard but optional. It requires the graphics driver code for the </w:t>
       </w:r>
-      <w:proofErr w:type="gramStart"/>
-      <w:r>
-        <w:t>particular system</w:t>
-      </w:r>
-      <w:proofErr w:type="gramEnd"/>
+      <w:r>
+        <w:t>system</w:t>
+      </w:r>
       <w:r>
         <w:t xml:space="preserve"> which sets a position, draws a colour, moves that position and not much else. The standard graphic routines use this driver.</w:t>
       </w:r>
@@ -4094,6 +3166,227 @@
         <w:t xml:space="preserve">Graphics commands all use the same format.  A command (PLOT, LINE, RECT etc.) is followed by a sequence of modifiers and coordinates. </w:t>
       </w:r>
     </w:p>
+    <w:tbl>
+      <w:tblPr>
+        <w:tblStyle w:val="GridTable4-Accent5"/>
+        <w:tblW w:w="0" w:type="auto"/>
+        <w:tblLook w:val="0420" w:firstRow="1" w:lastRow="0" w:firstColumn="0" w:lastColumn="0" w:noHBand="0" w:noVBand="1"/>
+      </w:tblPr>
+      <w:tblGrid>
+        <w:gridCol w:w="2830"/>
+        <w:gridCol w:w="6521"/>
+      </w:tblGrid>
+      <w:tr>
+        <w:trPr>
+          <w:cnfStyle w:val="100000000000" w:firstRow="1" w:lastRow="0" w:firstColumn="0" w:lastColumn="0" w:oddVBand="0" w:evenVBand="0" w:oddHBand="0" w:evenHBand="0" w:firstRowFirstColumn="0" w:firstRowLastColumn="0" w:lastRowFirstColumn="0" w:lastRowLastColumn="0"/>
+        </w:trPr>
+        <w:tc>
+          <w:tcPr>
+            <w:tcW w:w="2830" w:type="dxa"/>
+          </w:tcPr>
+          <w:p>
+            <w:pPr>
+              <w:jc w:val="center"/>
+            </w:pPr>
+            <w:r>
+              <w:t>Modifier / Action</w:t>
+            </w:r>
+          </w:p>
+        </w:tc>
+        <w:tc>
+          <w:tcPr>
+            <w:tcW w:w="6521" w:type="dxa"/>
+          </w:tcPr>
+          <w:p>
+            <w:r>
+              <w:t>Effect</w:t>
+            </w:r>
+          </w:p>
+        </w:tc>
+      </w:tr>
+      <w:tr>
+        <w:trPr>
+          <w:cnfStyle w:val="000000100000" w:firstRow="0" w:lastRow="0" w:firstColumn="0" w:lastColumn="0" w:oddVBand="0" w:evenVBand="0" w:oddHBand="1" w:evenHBand="0" w:firstRowFirstColumn="0" w:firstRowLastColumn="0" w:lastRowFirstColumn="0" w:lastRowLastColumn="0"/>
+        </w:trPr>
+        <w:tc>
+          <w:tcPr>
+            <w:tcW w:w="2830" w:type="dxa"/>
+          </w:tcPr>
+          <w:p>
+            <w:pPr>
+              <w:jc w:val="center"/>
+            </w:pPr>
+            <w:r>
+              <w:t>INK &lt;colour&gt;</w:t>
+            </w:r>
+          </w:p>
+        </w:tc>
+        <w:tc>
+          <w:tcPr>
+            <w:tcW w:w="6521" w:type="dxa"/>
+          </w:tcPr>
+          <w:p>
+            <w:r>
+              <w:t>sets the colour for drawing</w:t>
+            </w:r>
+          </w:p>
+        </w:tc>
+      </w:tr>
+      <w:tr>
+        <w:tc>
+          <w:tcPr>
+            <w:tcW w:w="2830" w:type="dxa"/>
+          </w:tcPr>
+          <w:p>
+            <w:pPr>
+              <w:jc w:val="center"/>
+            </w:pPr>
+            <w:r>
+              <w:t>PAPER &lt;colour&gt;</w:t>
+            </w:r>
+          </w:p>
+        </w:tc>
+        <w:tc>
+          <w:tcPr>
+            <w:tcW w:w="6521" w:type="dxa"/>
+          </w:tcPr>
+          <w:p>
+            <w:r>
+              <w:t>sets the background colour for things like text.</w:t>
+            </w:r>
+          </w:p>
+        </w:tc>
+      </w:tr>
+      <w:tr>
+        <w:trPr>
+          <w:cnfStyle w:val="000000100000" w:firstRow="0" w:lastRow="0" w:firstColumn="0" w:lastColumn="0" w:oddVBand="0" w:evenVBand="0" w:oddHBand="1" w:evenHBand="0" w:firstRowFirstColumn="0" w:firstRowLastColumn="0" w:lastRowFirstColumn="0" w:lastRowLastColumn="0"/>
+        </w:trPr>
+        <w:tc>
+          <w:tcPr>
+            <w:tcW w:w="2830" w:type="dxa"/>
+          </w:tcPr>
+          <w:p>
+            <w:pPr>
+              <w:jc w:val="center"/>
+            </w:pPr>
+            <w:r>
+              <w:t>DIM &lt;size&gt;</w:t>
+            </w:r>
+          </w:p>
+        </w:tc>
+        <w:tc>
+          <w:tcPr>
+            <w:tcW w:w="6521" w:type="dxa"/>
+          </w:tcPr>
+          <w:p>
+            <w:r>
+              <w:t>sets the scalar size for images / fonts</w:t>
+            </w:r>
+          </w:p>
+        </w:tc>
+      </w:tr>
+      <w:tr>
+        <w:tc>
+          <w:tcPr>
+            <w:tcW w:w="2830" w:type="dxa"/>
+          </w:tcPr>
+          <w:p>
+            <w:pPr>
+              <w:jc w:val="center"/>
+            </w:pPr>
+            <w:r>
+              <w:t>FLIP &lt;value&gt;</w:t>
+            </w:r>
+          </w:p>
+        </w:tc>
+        <w:tc>
+          <w:tcPr>
+            <w:tcW w:w="6521" w:type="dxa"/>
+          </w:tcPr>
+          <w:p>
+            <w:r>
+              <w:t>sets the flip value 0-3 for images and fonts.</w:t>
+            </w:r>
+          </w:p>
+        </w:tc>
+      </w:tr>
+      <w:tr>
+        <w:trPr>
+          <w:cnfStyle w:val="000000100000" w:firstRow="0" w:lastRow="0" w:firstColumn="0" w:lastColumn="0" w:oddVBand="0" w:evenVBand="0" w:oddHBand="1" w:evenHBand="0" w:firstRowFirstColumn="0" w:firstRowLastColumn="0" w:lastRowFirstColumn="0" w:lastRowLastColumn="0"/>
+        </w:trPr>
+        <w:tc>
+          <w:tcPr>
+            <w:tcW w:w="2830" w:type="dxa"/>
+          </w:tcPr>
+          <w:p>
+            <w:pPr>
+              <w:jc w:val="center"/>
+            </w:pPr>
+            <w:r>
+              <w:t>FROM &lt;x,y&gt; or just &lt;x,y&gt;</w:t>
+            </w:r>
+          </w:p>
+        </w:tc>
+        <w:tc>
+          <w:tcPr>
+            <w:tcW w:w="6521" w:type="dxa"/>
+          </w:tcPr>
+          <w:p>
+            <w:r>
+              <w:t>sets the start coordinate</w:t>
+            </w:r>
+          </w:p>
+        </w:tc>
+      </w:tr>
+      <w:tr>
+        <w:tc>
+          <w:tcPr>
+            <w:tcW w:w="2830" w:type="dxa"/>
+          </w:tcPr>
+          <w:p>
+            <w:pPr>
+              <w:jc w:val="center"/>
+            </w:pPr>
+            <w:r>
+              <w:t>AT &lt;x,y&gt; TO &lt;x,y&gt;</w:t>
+            </w:r>
+          </w:p>
+        </w:tc>
+        <w:tc>
+          <w:tcPr>
+            <w:tcW w:w="6521" w:type="dxa"/>
+          </w:tcPr>
+          <w:p>
+            <w:r>
+              <w:t>sets the end and action coordinate</w:t>
+            </w:r>
+          </w:p>
+        </w:tc>
+      </w:tr>
+    </w:tbl>
+    <w:p/>
+    <w:p>
+      <w:r>
+        <w:t>e.g.</w:t>
+      </w:r>
+    </w:p>
+    <w:p>
+      <w:pPr>
+        <w:pStyle w:val="Signature"/>
+      </w:pPr>
+      <w:r>
+        <w:t>PLOT INK 2 AT 100,100</w:t>
+      </w:r>
+    </w:p>
+    <w:p>
+      <w:pPr>
+        <w:pStyle w:val="Signature"/>
+      </w:pPr>
+      <w:r>
+        <w:t>RECT INK 5 FROM 10,10 TO 200,150</w:t>
+      </w:r>
+    </w:p>
+    <w:p/>
     <w:p>
       <w:pPr>
         <w:pStyle w:val="Title"/>
@@ -4101,47 +3394,78 @@
       </w:pPr>
       <w:r>
         <w:lastRenderedPageBreak/>
+        <w:t>Drawing Functions</w:t>
+      </w:r>
+    </w:p>
+    <w:p>
+      <w:pPr>
+        <w:pStyle w:val="Heading1"/>
+      </w:pPr>
+      <w:r>
+        <w:t>clg</w:t>
+      </w:r>
+    </w:p>
+    <w:p>
+      <w:r>
+        <w:t xml:space="preserve">Clear the whole graphics screen to the current </w:t>
+      </w:r>
+      <w:r>
+        <w:t>or specified PAPER</w:t>
+      </w:r>
+      <w:r>
+        <w:t xml:space="preserve"> colour. Note that INK and PAPER are </w:t>
+      </w:r>
+      <w:r>
+        <w:t>separate</w:t>
+      </w:r>
+      <w:r>
+        <w:t xml:space="preserve"> for text and graphics functions.</w:t>
+      </w:r>
+    </w:p>
+    <w:p>
+      <w:pPr>
+        <w:pStyle w:val="Signature"/>
+        <w:rPr>
+          <w:rFonts w:cstheme="minorHAnsi"/>
+          <w:sz w:val="24"/>
+        </w:rPr>
+      </w:pPr>
+      <w:r>
+        <w:rPr>
+          <w:rFonts w:cstheme="minorHAnsi"/>
+          <w:sz w:val="24"/>
+        </w:rPr>
+        <w:t>clg</w:t>
+      </w:r>
+    </w:p>
+    <w:p>
+      <w:pPr>
+        <w:pStyle w:val="Signature"/>
+      </w:pPr>
+      <w:r>
+        <w:t xml:space="preserve">clg </w:t>
+      </w:r>
+      <w:r>
+        <w:t>paper</w:t>
+      </w:r>
+      <w:r>
+        <w:t xml:space="preserve"> 7</w:t>
+      </w:r>
+    </w:p>
+    <w:p>
+      <w:pPr>
+        <w:pStyle w:val="Title"/>
+        <w:pageBreakBefore/>
+      </w:pPr>
+      <w:r>
+        <w:lastRenderedPageBreak/>
         <w:t>X16 Specific Extensions</w:t>
       </w:r>
     </w:p>
     <w:p>
       <w:pPr>
-        <w:pStyle w:val="Heading1"/>
-      </w:pPr>
-      <w:proofErr w:type="spellStart"/>
-      <w:r>
-        <w:t>clg</w:t>
-      </w:r>
-      <w:proofErr w:type="spellEnd"/>
-    </w:p>
-    <w:p>
-      <w:r>
-        <w:t xml:space="preserve">Clear the whole graphics screen to the current INK colour. Note that INK and PAPER are </w:t>
-      </w:r>
-      <w:r>
-        <w:t>separate</w:t>
-      </w:r>
-      <w:r>
-        <w:t xml:space="preserve"> for text and graphics functions.</w:t>
-      </w:r>
-    </w:p>
-    <w:p>
-      <w:pPr>
-        <w:pStyle w:val="Signature"/>
-        <w:rPr>
-          <w:rFonts w:cstheme="minorHAnsi"/>
-          <w:sz w:val="24"/>
-        </w:rPr>
-      </w:pPr>
-      <w:proofErr w:type="spellStart"/>
-      <w:r>
-        <w:rPr>
-          <w:rFonts w:cstheme="minorHAnsi"/>
-          <w:sz w:val="24"/>
-        </w:rPr>
-        <w:t>clg</w:t>
-      </w:r>
-      <w:proofErr w:type="spellEnd"/>
+        <w:pStyle w:val="Signature"/>
+      </w:pPr>
     </w:p>
     <w:p>
       <w:pPr>
@@ -4209,7 +3533,7 @@
           <w:rFonts w:cstheme="minorHAnsi"/>
           <w:sz w:val="24"/>
         </w:rPr>
-        <w:t>Print hit(2,4)</w:t>
+        <w:t>print hit(2,4)</w:t>
       </w:r>
     </w:p>
     <w:p>
@@ -4232,13 +3556,8 @@
       <w:pPr>
         <w:pStyle w:val="Heading1"/>
       </w:pPr>
-      <w:proofErr w:type="spellStart"/>
-      <w:r>
-        <w:t>joy.b</w:t>
-      </w:r>
-      <w:proofErr w:type="spellEnd"/>
-      <w:r>
-        <w:t>()</w:t>
+      <w:r>
+        <w:t>joy.b()</w:t>
       </w:r>
     </w:p>
     <w:p>
@@ -4259,44 +3578,15 @@
           <w:rFonts w:cstheme="minorHAnsi"/>
           <w:sz w:val="24"/>
         </w:rPr>
-        <w:t xml:space="preserve">if </w:t>
-      </w:r>
-      <w:proofErr w:type="spellStart"/>
-      <w:r>
-        <w:rPr>
-          <w:rFonts w:cstheme="minorHAnsi"/>
-          <w:sz w:val="24"/>
-        </w:rPr>
-        <w:t>joy.b</w:t>
-      </w:r>
-      <w:proofErr w:type="spellEnd"/>
-      <w:r>
-        <w:rPr>
-          <w:rFonts w:cstheme="minorHAnsi"/>
-          <w:sz w:val="24"/>
-        </w:rPr>
-        <w:t>(2) then print “B Pressed”</w:t>
-      </w:r>
-    </w:p>
-    <w:p>
-      <w:pPr>
-        <w:pStyle w:val="Heading1"/>
-      </w:pPr>
-      <w:proofErr w:type="spellStart"/>
-      <w:r>
-        <w:t>joy.x</w:t>
-      </w:r>
-      <w:proofErr w:type="spellEnd"/>
-      <w:r>
-        <w:t xml:space="preserve">() </w:t>
-      </w:r>
-      <w:proofErr w:type="spellStart"/>
-      <w:r>
-        <w:t>joy.y</w:t>
-      </w:r>
-      <w:proofErr w:type="spellEnd"/>
-      <w:r>
-        <w:t>()</w:t>
+        <w:t>if joy.b(2) then print “b pressed”</w:t>
+      </w:r>
+    </w:p>
+    <w:p>
+      <w:pPr>
+        <w:pStyle w:val="Heading1"/>
+      </w:pPr>
+      <w:r>
+        <w:t>joy.x() joy.y()</w:t>
       </w:r>
     </w:p>
     <w:p>
@@ -4312,53 +3602,12 @@
           <w:sz w:val="24"/>
         </w:rPr>
       </w:pPr>
-      <w:proofErr w:type="spellStart"/>
-      <w:r>
-        <w:rPr>
-          <w:rFonts w:cstheme="minorHAnsi"/>
-          <w:sz w:val="24"/>
-        </w:rPr>
-        <w:t>xPos</w:t>
-      </w:r>
-      <w:proofErr w:type="spellEnd"/>
-      <w:r>
-        <w:rPr>
-          <w:rFonts w:cstheme="minorHAnsi"/>
-          <w:sz w:val="24"/>
-        </w:rPr>
-        <w:t xml:space="preserve"> = </w:t>
-      </w:r>
-      <w:proofErr w:type="spellStart"/>
-      <w:r>
-        <w:rPr>
-          <w:rFonts w:cstheme="minorHAnsi"/>
-          <w:sz w:val="24"/>
-        </w:rPr>
-        <w:t>xPos</w:t>
-      </w:r>
-      <w:proofErr w:type="spellEnd"/>
-      <w:r>
-        <w:rPr>
-          <w:rFonts w:cstheme="minorHAnsi"/>
-          <w:sz w:val="24"/>
-        </w:rPr>
-        <w:t xml:space="preserve"> + </w:t>
-      </w:r>
-      <w:proofErr w:type="spellStart"/>
-      <w:r>
-        <w:rPr>
-          <w:rFonts w:cstheme="minorHAnsi"/>
-          <w:sz w:val="24"/>
-        </w:rPr>
-        <w:t>joy.x</w:t>
-      </w:r>
-      <w:proofErr w:type="spellEnd"/>
-      <w:r>
-        <w:rPr>
-          <w:rFonts w:cstheme="minorHAnsi"/>
-          <w:sz w:val="24"/>
-        </w:rPr>
-        <w:t>()*speed</w:t>
+      <w:r>
+        <w:rPr>
+          <w:rFonts w:cstheme="minorHAnsi"/>
+          <w:sz w:val="24"/>
+        </w:rPr>
+        <w:t>xpos = xpos + joy.x()*speed</w:t>
       </w:r>
     </w:p>
     <w:p>
@@ -4376,15 +3625,7 @@
     </w:p>
     <w:p>
       <w:r>
-        <w:t xml:space="preserve">The more complex one is a </w:t>
-      </w:r>
-      <w:proofErr w:type="gramStart"/>
-      <w:r>
-        <w:t>32 bit</w:t>
-      </w:r>
-      <w:proofErr w:type="gramEnd"/>
-      <w:r>
-        <w:t xml:space="preserve"> constant where byte 3 describes the general setup, byte 2 is zero, byte 1 describes the set up for layer 1, and byte 1 describes the setup for layer 0.</w:t>
+        <w:t>The more complex one is a 32 bit constant where byte 3 describes the general setup, byte 2 is zero, byte 1 describes the set up for layer 1, and byte 1 describes the setup for layer 0.</w:t>
       </w:r>
     </w:p>
     <w:tbl>
@@ -4498,7 +3739,6 @@
                 <w:rFonts w:ascii="Droid Sans" w:hAnsi="Droid Sans"/>
                 <w:sz w:val="28"/>
               </w:rPr>
-              <w:lastRenderedPageBreak/>
               <w:t>7</w:t>
             </w:r>
           </w:p>
@@ -4765,6 +4005,7 @@
                 <w:rFonts w:ascii="Droid Sans" w:hAnsi="Droid Sans"/>
                 <w:sz w:val="28"/>
               </w:rPr>
+              <w:lastRenderedPageBreak/>
               <w:t>3</w:t>
             </w:r>
           </w:p>
@@ -5029,23 +4270,23 @@
           <w:rFonts w:cstheme="minorHAnsi"/>
           <w:sz w:val="24"/>
         </w:rPr>
-        <w:t>Mode &amp;20006000</w:t>
-      </w:r>
-    </w:p>
-    <w:p>
-      <w:pPr>
-        <w:pStyle w:val="Signature"/>
-        <w:rPr>
-          <w:rFonts w:cstheme="minorHAnsi"/>
-          <w:sz w:val="24"/>
-        </w:rPr>
-      </w:pPr>
-      <w:r>
-        <w:rPr>
-          <w:rFonts w:cstheme="minorHAnsi"/>
-          <w:sz w:val="24"/>
-        </w:rPr>
-        <w:t>Mode 0</w:t>
+        <w:t>mode &amp;20006000</w:t>
+      </w:r>
+    </w:p>
+    <w:p>
+      <w:pPr>
+        <w:pStyle w:val="Signature"/>
+        <w:rPr>
+          <w:rFonts w:cstheme="minorHAnsi"/>
+          <w:sz w:val="24"/>
+        </w:rPr>
+      </w:pPr>
+      <w:r>
+        <w:rPr>
+          <w:rFonts w:cstheme="minorHAnsi"/>
+          <w:sz w:val="24"/>
+        </w:rPr>
+        <w:t>mode 0</w:t>
       </w:r>
     </w:p>
     <w:p>
@@ -5058,31 +4299,23 @@
     </w:p>
     <w:p>
       <w:r>
-        <w:t>Defines a colour in RGB format. The colour is 0-255. The RGB format is 0-4095, usually stored in hex format &amp;</w:t>
-      </w:r>
-      <w:proofErr w:type="spellStart"/>
-      <w:r>
-        <w:t>rgb</w:t>
-      </w:r>
-      <w:proofErr w:type="spellEnd"/>
-      <w:r>
-        <w:t xml:space="preserve"> where r g and b are the colour components from 0-F – so palette 1,&amp;F80 sets palette 1 to Red=$F, Green = $8, Blue = $0 which is orange.</w:t>
-      </w:r>
-    </w:p>
-    <w:p>
-      <w:pPr>
-        <w:pStyle w:val="Signature"/>
-        <w:rPr>
-          <w:rFonts w:cstheme="minorHAnsi"/>
-          <w:sz w:val="24"/>
-        </w:rPr>
-      </w:pPr>
-      <w:r>
-        <w:rPr>
-          <w:rFonts w:cstheme="minorHAnsi"/>
-          <w:sz w:val="24"/>
-        </w:rPr>
-        <w:t>Palette 1,&amp;f80</w:t>
+        <w:t>Defines a colour in RGB format. The colour is 0-255. The RGB format is 0-4095, usually stored in hex format &amp;rgb where r g and b are the colour components from 0-F – so palette 1,&amp;F80 sets palette 1 to Red=$F, Green = $8, Blue = $0 which is orange.</w:t>
+      </w:r>
+    </w:p>
+    <w:p>
+      <w:pPr>
+        <w:pStyle w:val="Signature"/>
+        <w:rPr>
+          <w:rFonts w:cstheme="minorHAnsi"/>
+          <w:sz w:val="24"/>
+        </w:rPr>
+      </w:pPr>
+      <w:r>
+        <w:rPr>
+          <w:rFonts w:cstheme="minorHAnsi"/>
+          <w:sz w:val="24"/>
+        </w:rPr>
+        <w:t>palette 1,&amp;f80</w:t>
       </w:r>
     </w:p>
     <w:p>
@@ -5111,7 +4344,7 @@
           <w:rFonts w:cstheme="minorHAnsi"/>
           <w:sz w:val="24"/>
         </w:rPr>
-        <w:t xml:space="preserve">Sprite true </w:t>
+        <w:t xml:space="preserve">sprite true </w:t>
       </w:r>
       <w:r>
         <w:rPr>
@@ -5119,23 +4352,23 @@
           <w:sz w:val="24"/>
         </w:rPr>
         <w:tab/>
-        <w:t>Enables all sprites</w:t>
-      </w:r>
-    </w:p>
-    <w:p>
-      <w:pPr>
-        <w:pStyle w:val="Signature"/>
-        <w:rPr>
-          <w:rFonts w:cstheme="minorHAnsi"/>
-          <w:sz w:val="24"/>
-        </w:rPr>
-      </w:pPr>
-      <w:r>
-        <w:rPr>
-          <w:rFonts w:cstheme="minorHAnsi"/>
-          <w:sz w:val="24"/>
-        </w:rPr>
-        <w:t xml:space="preserve">Sprite false </w:t>
+        <w:t>enables all sprites</w:t>
+      </w:r>
+    </w:p>
+    <w:p>
+      <w:pPr>
+        <w:pStyle w:val="Signature"/>
+        <w:rPr>
+          <w:rFonts w:cstheme="minorHAnsi"/>
+          <w:sz w:val="24"/>
+        </w:rPr>
+      </w:pPr>
+      <w:r>
+        <w:rPr>
+          <w:rFonts w:cstheme="minorHAnsi"/>
+          <w:sz w:val="24"/>
+        </w:rPr>
+        <w:t xml:space="preserve">sprite false </w:t>
       </w:r>
       <w:r>
         <w:rPr>
@@ -5143,23 +4376,23 @@
           <w:sz w:val="24"/>
         </w:rPr>
         <w:tab/>
-        <w:t>Disables all sprites</w:t>
-      </w:r>
-    </w:p>
-    <w:p>
-      <w:pPr>
-        <w:pStyle w:val="Signature"/>
-        <w:rPr>
-          <w:rFonts w:cstheme="minorHAnsi"/>
-          <w:sz w:val="24"/>
-        </w:rPr>
-      </w:pPr>
-      <w:r>
-        <w:rPr>
-          <w:rFonts w:cstheme="minorHAnsi"/>
-          <w:sz w:val="24"/>
-        </w:rPr>
-        <w:t xml:space="preserve">Sprite clear </w:t>
+        <w:t>disables all sprites</w:t>
+      </w:r>
+    </w:p>
+    <w:p>
+      <w:pPr>
+        <w:pStyle w:val="Signature"/>
+        <w:rPr>
+          <w:rFonts w:cstheme="minorHAnsi"/>
+          <w:sz w:val="24"/>
+        </w:rPr>
+      </w:pPr>
+      <w:r>
+        <w:rPr>
+          <w:rFonts w:cstheme="minorHAnsi"/>
+          <w:sz w:val="24"/>
+        </w:rPr>
+        <w:t xml:space="preserve">sprite clear </w:t>
       </w:r>
       <w:r>
         <w:rPr>
@@ -5167,7 +4400,7 @@
           <w:sz w:val="24"/>
         </w:rPr>
         <w:tab/>
-        <w:t>Erases all the sprite area to zero.</w:t>
+        <w:t>erases all the sprite area to zero.</w:t>
       </w:r>
     </w:p>
     <w:p/>
@@ -5195,23 +4428,7 @@
           <w:rFonts w:cstheme="minorHAnsi"/>
           <w:sz w:val="24"/>
         </w:rPr>
-        <w:t xml:space="preserve">Sprite n to </w:t>
-      </w:r>
-      <w:proofErr w:type="spellStart"/>
-      <w:r>
-        <w:rPr>
-          <w:rFonts w:cstheme="minorHAnsi"/>
-          <w:sz w:val="24"/>
-        </w:rPr>
-        <w:t>x,y</w:t>
-      </w:r>
-      <w:proofErr w:type="spellEnd"/>
-      <w:r>
-        <w:rPr>
-          <w:rFonts w:cstheme="minorHAnsi"/>
-          <w:sz w:val="24"/>
-        </w:rPr>
-        <w:t xml:space="preserve"> </w:t>
+        <w:t xml:space="preserve">sprite n to x,y </w:t>
       </w:r>
       <w:r>
         <w:rPr>
@@ -5223,80 +4440,64 @@
     </w:p>
     <w:p>
       <w:r>
+        <w:t>move sprite to x,y. These coordinates are the sprite centre</w:t>
+      </w:r>
+    </w:p>
+    <w:p>
+      <w:pPr>
+        <w:pStyle w:val="Signature"/>
+        <w:rPr>
+          <w:rFonts w:cstheme="minorHAnsi"/>
+          <w:sz w:val="24"/>
+        </w:rPr>
+      </w:pPr>
+      <w:r>
+        <w:rPr>
+          <w:rFonts w:cstheme="minorHAnsi"/>
+          <w:sz w:val="24"/>
+        </w:rPr>
+        <w:t xml:space="preserve">sprite n flip f </w:t>
+      </w:r>
+      <w:r>
+        <w:rPr>
+          <w:rFonts w:cstheme="minorHAnsi"/>
+          <w:sz w:val="24"/>
+        </w:rPr>
+        <w:tab/>
+      </w:r>
+    </w:p>
+    <w:p>
+      <w:r>
+        <w:t>set sprite flip to 0-3 (0 none 1 horizontal 2 vertical 3 both)</w:t>
+      </w:r>
+    </w:p>
+    <w:p>
+      <w:pPr>
+        <w:pStyle w:val="Signature"/>
+        <w:rPr>
+          <w:rFonts w:cstheme="minorHAnsi"/>
+          <w:sz w:val="24"/>
+        </w:rPr>
+      </w:pPr>
+      <w:r>
+        <w:rPr>
+          <w:rFonts w:cstheme="minorHAnsi"/>
+          <w:sz w:val="24"/>
+        </w:rPr>
+        <w:t>sprite n image n</w:t>
+      </w:r>
+      <w:r>
+        <w:rPr>
+          <w:rFonts w:cstheme="minorHAnsi"/>
+          <w:sz w:val="24"/>
+        </w:rPr>
+        <w:tab/>
+      </w:r>
+    </w:p>
+    <w:p>
+      <w:r>
         <w:lastRenderedPageBreak/>
-        <w:t xml:space="preserve">move sprite to </w:t>
-      </w:r>
-      <w:proofErr w:type="spellStart"/>
-      <w:r>
-        <w:t>x,y</w:t>
-      </w:r>
-      <w:proofErr w:type="spellEnd"/>
-      <w:r>
-        <w:t>. These coordinates are the sprite centre</w:t>
-      </w:r>
-    </w:p>
-    <w:p>
-      <w:pPr>
-        <w:pStyle w:val="Signature"/>
-        <w:rPr>
-          <w:rFonts w:cstheme="minorHAnsi"/>
-          <w:sz w:val="24"/>
-        </w:rPr>
-      </w:pPr>
-      <w:r>
-        <w:rPr>
-          <w:rFonts w:cstheme="minorHAnsi"/>
-          <w:sz w:val="24"/>
-        </w:rPr>
-        <w:t xml:space="preserve">Sprite n flip f </w:t>
-      </w:r>
-      <w:r>
-        <w:rPr>
-          <w:rFonts w:cstheme="minorHAnsi"/>
-          <w:sz w:val="24"/>
-        </w:rPr>
-        <w:tab/>
-      </w:r>
-    </w:p>
-    <w:p>
-      <w:r>
-        <w:t>set sprite flip to 0-3 (0 none 1 horizontal 2 vertical 3 both)</w:t>
-      </w:r>
-    </w:p>
-    <w:p>
-      <w:pPr>
-        <w:pStyle w:val="Signature"/>
-        <w:rPr>
-          <w:rFonts w:cstheme="minorHAnsi"/>
-          <w:sz w:val="24"/>
-        </w:rPr>
-      </w:pPr>
-      <w:r>
-        <w:rPr>
-          <w:rFonts w:cstheme="minorHAnsi"/>
-          <w:sz w:val="24"/>
-        </w:rPr>
-        <w:t>sprite n image n</w:t>
-      </w:r>
-      <w:r>
-        <w:rPr>
-          <w:rFonts w:cstheme="minorHAnsi"/>
-          <w:sz w:val="24"/>
-        </w:rPr>
-        <w:tab/>
-      </w:r>
-    </w:p>
-    <w:p>
-      <w:r>
-        <w:t xml:space="preserve">set sprite image to ‘n’ (index in </w:t>
-      </w:r>
-      <w:proofErr w:type="spellStart"/>
-      <w:r>
-        <w:t>vram</w:t>
-      </w:r>
-      <w:proofErr w:type="spellEnd"/>
-      <w:r>
-        <w:t xml:space="preserve"> file) and show it.</w:t>
+        <w:t>set sprite image to ‘n’ (index in vram file) and show it.</w:t>
       </w:r>
     </w:p>
     <w:p>
@@ -5340,93 +4541,38 @@
       <w:pPr>
         <w:pStyle w:val="Heading1"/>
       </w:pPr>
-      <w:proofErr w:type="spellStart"/>
-      <w:r>
-        <w:t>sprite.x</w:t>
-      </w:r>
-      <w:proofErr w:type="spellEnd"/>
-      <w:r>
-        <w:t xml:space="preserve">() </w:t>
-      </w:r>
-      <w:proofErr w:type="spellStart"/>
-      <w:r>
-        <w:t>sprite.y</w:t>
-      </w:r>
-      <w:proofErr w:type="spellEnd"/>
-      <w:r>
-        <w:t>()</w:t>
-      </w:r>
-    </w:p>
-    <w:p>
-      <w:r>
-        <w:t xml:space="preserve">Returns current position of sprite, currently the centre of the image, (e.g. the same value used in sprite n to </w:t>
-      </w:r>
-      <w:proofErr w:type="spellStart"/>
-      <w:r>
-        <w:t>x,y</w:t>
-      </w:r>
-      <w:proofErr w:type="spellEnd"/>
-      <w:r>
-        <w:t>)</w:t>
-      </w:r>
-    </w:p>
-    <w:p>
-      <w:pPr>
-        <w:pStyle w:val="Signature"/>
-        <w:rPr>
-          <w:rFonts w:cstheme="minorHAnsi"/>
-          <w:sz w:val="24"/>
-        </w:rPr>
-      </w:pPr>
-      <w:r>
-        <w:rPr>
-          <w:rFonts w:cstheme="minorHAnsi"/>
-          <w:sz w:val="24"/>
-        </w:rPr>
-        <w:t xml:space="preserve">print </w:t>
-      </w:r>
-      <w:proofErr w:type="spellStart"/>
-      <w:r>
-        <w:rPr>
-          <w:rFonts w:cstheme="minorHAnsi"/>
-          <w:sz w:val="24"/>
-        </w:rPr>
-        <w:t>sprite.x</w:t>
-      </w:r>
-      <w:proofErr w:type="spellEnd"/>
-      <w:r>
-        <w:rPr>
-          <w:rFonts w:cstheme="minorHAnsi"/>
-          <w:sz w:val="24"/>
-        </w:rPr>
-        <w:t>(4),</w:t>
-      </w:r>
-      <w:proofErr w:type="spellStart"/>
-      <w:r>
-        <w:rPr>
-          <w:rFonts w:cstheme="minorHAnsi"/>
-          <w:sz w:val="24"/>
-        </w:rPr>
-        <w:t>sprite.y</w:t>
-      </w:r>
-      <w:proofErr w:type="spellEnd"/>
-      <w:r>
-        <w:rPr>
-          <w:rFonts w:cstheme="minorHAnsi"/>
-          <w:sz w:val="24"/>
-        </w:rPr>
-        <w:t>(4)</w:t>
-      </w:r>
-    </w:p>
-    <w:p>
-      <w:pPr>
-        <w:pStyle w:val="Heading1"/>
-      </w:pPr>
-      <w:proofErr w:type="spellStart"/>
+      <w:r>
+        <w:t>sprite.x() sprite.y()</w:t>
+      </w:r>
+    </w:p>
+    <w:p>
+      <w:r>
+        <w:t>Returns current position of sprite, currently the centre of the image, (e.g. the same value used in sprite n to x,y)</w:t>
+      </w:r>
+    </w:p>
+    <w:p>
+      <w:pPr>
+        <w:pStyle w:val="Signature"/>
+        <w:rPr>
+          <w:rFonts w:cstheme="minorHAnsi"/>
+          <w:sz w:val="24"/>
+        </w:rPr>
+      </w:pPr>
+      <w:r>
+        <w:rPr>
+          <w:rFonts w:cstheme="minorHAnsi"/>
+          <w:sz w:val="24"/>
+        </w:rPr>
+        <w:t>print sprite.x(4),sprite.y(4)</w:t>
+      </w:r>
+    </w:p>
+    <w:p>
+      <w:pPr>
+        <w:pStyle w:val="Heading1"/>
+      </w:pPr>
       <w:r>
         <w:t>vload</w:t>
       </w:r>
-      <w:proofErr w:type="spellEnd"/>
     </w:p>
     <w:p>
       <w:r>
@@ -5435,29 +4581,11 @@
     </w:p>
     <w:p>
       <w:r>
-        <w:t>VRAM files are built from the “</w:t>
-      </w:r>
-      <w:proofErr w:type="spellStart"/>
-      <w:r>
-        <w:t>vram</w:t>
-      </w:r>
-      <w:proofErr w:type="spellEnd"/>
-      <w:r>
-        <w:t>” subdirectory of an application using the vramc.zip Python application, which converts graphics described by a simple text file into a convenient format.  The text file is shown in the example file in source/</w:t>
-      </w:r>
-      <w:proofErr w:type="spellStart"/>
-      <w:r>
-        <w:t>vram</w:t>
-      </w:r>
-      <w:proofErr w:type="spellEnd"/>
-      <w:r>
-        <w:t xml:space="preserve">. The format for VRAM files is in the file ‘vram.txt’ in the </w:t>
-      </w:r>
-      <w:proofErr w:type="gramStart"/>
+        <w:t xml:space="preserve">VRAM files are built from the “vram” subdirectory of an application using the vramc.zip Python application, which converts graphics described by a simple text file into a convenient format.  The text file is shown in the example file in source/vram. The format for VRAM files is in the file ‘vram.txt’ in the </w:t>
+      </w:r>
       <w:r>
         <w:t>documents</w:t>
       </w:r>
-      <w:proofErr w:type="gramEnd"/>
       <w:r>
         <w:t xml:space="preserve"> directory.</w:t>
       </w:r>
@@ -5470,234 +4598,102 @@
           <w:sz w:val="24"/>
         </w:rPr>
       </w:pPr>
-      <w:proofErr w:type="spellStart"/>
-      <w:r>
-        <w:rPr>
-          <w:rFonts w:cstheme="minorHAnsi"/>
-          <w:sz w:val="24"/>
-        </w:rPr>
-        <w:t>Vload</w:t>
-      </w:r>
-      <w:proofErr w:type="spellEnd"/>
-      <w:r>
-        <w:rPr>
-          <w:rFonts w:cstheme="minorHAnsi"/>
-          <w:sz w:val="24"/>
-        </w:rPr>
-        <w:t xml:space="preserve"> “</w:t>
-      </w:r>
-      <w:proofErr w:type="spellStart"/>
-      <w:r>
-        <w:rPr>
-          <w:rFonts w:cstheme="minorHAnsi"/>
-          <w:sz w:val="24"/>
-        </w:rPr>
-        <w:t>demo.vram</w:t>
-      </w:r>
-      <w:proofErr w:type="spellEnd"/>
-      <w:r>
-        <w:rPr>
-          <w:rFonts w:cstheme="minorHAnsi"/>
-          <w:sz w:val="24"/>
-        </w:rPr>
-        <w:t>”</w:t>
-      </w:r>
-    </w:p>
-    <w:p>
-      <w:pPr>
-        <w:pStyle w:val="Heading1"/>
-      </w:pPr>
-      <w:proofErr w:type="spellStart"/>
-      <w:r>
-        <w:t>vpeek</w:t>
-      </w:r>
-      <w:proofErr w:type="spellEnd"/>
-      <w:r>
-        <w:t xml:space="preserve">() </w:t>
-      </w:r>
-      <w:proofErr w:type="spellStart"/>
-      <w:r>
-        <w:t>vdeek</w:t>
-      </w:r>
-      <w:proofErr w:type="spellEnd"/>
-      <w:r>
-        <w:t>()</w:t>
-      </w:r>
-    </w:p>
-    <w:p>
-      <w:r>
-        <w:t xml:space="preserve">These work like peek and </w:t>
-      </w:r>
-      <w:proofErr w:type="spellStart"/>
-      <w:proofErr w:type="gramStart"/>
-      <w:r>
-        <w:t>deek</w:t>
-      </w:r>
-      <w:proofErr w:type="spellEnd"/>
-      <w:proofErr w:type="gramEnd"/>
-      <w:r>
-        <w:t xml:space="preserve"> but they read either a byte or word from VERAs internal RAM memory. Note that unlike X16 Basic, the address is a </w:t>
-      </w:r>
-      <w:proofErr w:type="gramStart"/>
-      <w:r>
-        <w:t>17 bit</w:t>
-      </w:r>
-      <w:proofErr w:type="gramEnd"/>
-      <w:r>
-        <w:t xml:space="preserve"> address, the same as specified in the documentation.</w:t>
-      </w:r>
-    </w:p>
-    <w:p>
-      <w:pPr>
-        <w:pStyle w:val="Signature"/>
-        <w:rPr>
-          <w:rFonts w:cstheme="minorHAnsi"/>
-          <w:sz w:val="24"/>
-        </w:rPr>
-      </w:pPr>
-      <w:r>
-        <w:rPr>
-          <w:rFonts w:cstheme="minorHAnsi"/>
-          <w:sz w:val="24"/>
-        </w:rPr>
-        <w:t xml:space="preserve">print </w:t>
-      </w:r>
-      <w:proofErr w:type="spellStart"/>
-      <w:r>
-        <w:rPr>
-          <w:rFonts w:cstheme="minorHAnsi"/>
-          <w:sz w:val="24"/>
-        </w:rPr>
-        <w:t>vpeek</w:t>
-      </w:r>
-      <w:proofErr w:type="spellEnd"/>
-      <w:r>
-        <w:rPr>
-          <w:rFonts w:cstheme="minorHAnsi"/>
-          <w:sz w:val="24"/>
-        </w:rPr>
-        <w:t>(&amp;18703)</w:t>
-      </w:r>
-    </w:p>
-    <w:p>
-      <w:pPr>
-        <w:pStyle w:val="Signature"/>
-        <w:rPr>
-          <w:rFonts w:cstheme="minorHAnsi"/>
-          <w:sz w:val="24"/>
-        </w:rPr>
-      </w:pPr>
-      <w:r>
-        <w:rPr>
-          <w:rFonts w:cstheme="minorHAnsi"/>
-          <w:sz w:val="24"/>
-        </w:rPr>
-        <w:t xml:space="preserve">print </w:t>
-      </w:r>
-      <w:proofErr w:type="spellStart"/>
-      <w:r>
-        <w:rPr>
-          <w:rFonts w:cstheme="minorHAnsi"/>
-          <w:sz w:val="24"/>
-        </w:rPr>
-        <w:t>vdeek</w:t>
-      </w:r>
-      <w:proofErr w:type="spellEnd"/>
-      <w:r>
-        <w:rPr>
-          <w:rFonts w:cstheme="minorHAnsi"/>
-          <w:sz w:val="24"/>
-        </w:rPr>
-        <w:t>(2)</w:t>
-      </w:r>
-    </w:p>
-    <w:p>
-      <w:pPr>
-        <w:pStyle w:val="Heading1"/>
-      </w:pPr>
-      <w:proofErr w:type="spellStart"/>
-      <w:r>
-        <w:t>vpoke</w:t>
-      </w:r>
-      <w:proofErr w:type="spellEnd"/>
-      <w:r>
-        <w:t xml:space="preserve"> </w:t>
-      </w:r>
-      <w:proofErr w:type="spellStart"/>
-      <w:r>
-        <w:t>vdoke</w:t>
-      </w:r>
-      <w:proofErr w:type="spellEnd"/>
-    </w:p>
-    <w:p>
-      <w:r>
-        <w:t xml:space="preserve">These work like poke and </w:t>
-      </w:r>
-      <w:proofErr w:type="gramStart"/>
-      <w:r>
-        <w:t>doke</w:t>
-      </w:r>
-      <w:proofErr w:type="gramEnd"/>
-      <w:r>
-        <w:t xml:space="preserve"> but they write either a byte or word to VERAs internal RAM memory. Note that unlike X16 Basic, the address is a </w:t>
-      </w:r>
-      <w:proofErr w:type="gramStart"/>
-      <w:r>
-        <w:t>17 bit</w:t>
-      </w:r>
-      <w:proofErr w:type="gramEnd"/>
-      <w:r>
-        <w:t xml:space="preserve"> address, the same as specified in the documentation.</w:t>
-      </w:r>
-    </w:p>
-    <w:p>
-      <w:pPr>
-        <w:pStyle w:val="Signature"/>
-        <w:rPr>
-          <w:rFonts w:cstheme="minorHAnsi"/>
-          <w:sz w:val="24"/>
-        </w:rPr>
-      </w:pPr>
-      <w:proofErr w:type="spellStart"/>
-      <w:r>
-        <w:rPr>
-          <w:rFonts w:cstheme="minorHAnsi"/>
-          <w:sz w:val="24"/>
-        </w:rPr>
-        <w:t>Vpoke</w:t>
-      </w:r>
-      <w:proofErr w:type="spellEnd"/>
-      <w:r>
-        <w:rPr>
-          <w:rFonts w:cstheme="minorHAnsi"/>
-          <w:sz w:val="24"/>
-        </w:rPr>
-        <w:t xml:space="preserve"> &amp;18703,42</w:t>
-      </w:r>
-    </w:p>
-    <w:p>
-      <w:pPr>
-        <w:pStyle w:val="Signature"/>
-        <w:rPr>
-          <w:rFonts w:cstheme="minorHAnsi"/>
-          <w:sz w:val="24"/>
-        </w:rPr>
-      </w:pPr>
-      <w:proofErr w:type="spellStart"/>
-      <w:r>
-        <w:rPr>
-          <w:rFonts w:cstheme="minorHAnsi"/>
-          <w:sz w:val="24"/>
-        </w:rPr>
-        <w:t>vdoke</w:t>
-      </w:r>
-      <w:proofErr w:type="spellEnd"/>
-      <w:r>
-        <w:rPr>
-          <w:rFonts w:cstheme="minorHAnsi"/>
-          <w:sz w:val="24"/>
-        </w:rPr>
-        <w:t xml:space="preserve"> 2,&amp;F022</w:t>
+      <w:r>
+        <w:rPr>
+          <w:rFonts w:cstheme="minorHAnsi"/>
+          <w:sz w:val="24"/>
+        </w:rPr>
+        <w:t>vload “demo.vram”</w:t>
+      </w:r>
+    </w:p>
+    <w:p>
+      <w:pPr>
+        <w:pStyle w:val="Heading1"/>
+      </w:pPr>
+      <w:r>
+        <w:t>vpeek() vdeek()</w:t>
+      </w:r>
+    </w:p>
+    <w:p>
+      <w:r>
+        <w:t>These work like peek and deek but they read either a byte or word from VERAs internal RAM memory. Note that unlike X16 Basic, the address is a 17 bit address, the same as specified in the documentation.</w:t>
+      </w:r>
+    </w:p>
+    <w:p>
+      <w:pPr>
+        <w:pStyle w:val="Signature"/>
+        <w:rPr>
+          <w:rFonts w:cstheme="minorHAnsi"/>
+          <w:sz w:val="24"/>
+        </w:rPr>
+      </w:pPr>
+      <w:r>
+        <w:rPr>
+          <w:rFonts w:cstheme="minorHAnsi"/>
+          <w:sz w:val="24"/>
+        </w:rPr>
+        <w:t>print vpeek(&amp;18703)</w:t>
+      </w:r>
+    </w:p>
+    <w:p>
+      <w:pPr>
+        <w:pStyle w:val="Signature"/>
+        <w:rPr>
+          <w:rFonts w:cstheme="minorHAnsi"/>
+          <w:sz w:val="24"/>
+        </w:rPr>
+      </w:pPr>
+      <w:r>
+        <w:rPr>
+          <w:rFonts w:cstheme="minorHAnsi"/>
+          <w:sz w:val="24"/>
+        </w:rPr>
+        <w:t>print vdeek(2)</w:t>
+      </w:r>
+    </w:p>
+    <w:p>
+      <w:pPr>
+        <w:pStyle w:val="Heading1"/>
+      </w:pPr>
+      <w:r>
+        <w:t>vpoke vdoke</w:t>
+      </w:r>
+    </w:p>
+    <w:p>
+      <w:r>
+        <w:t>These work like poke and doke but they write either a byte or word to VERAs internal RAM memory. Note that unlike X16 Basic, the address is a 17 bit address, the same as specified in the documentation.</w:t>
+      </w:r>
+    </w:p>
+    <w:p>
+      <w:pPr>
+        <w:pStyle w:val="Signature"/>
+        <w:rPr>
+          <w:rFonts w:cstheme="minorHAnsi"/>
+          <w:sz w:val="24"/>
+        </w:rPr>
+      </w:pPr>
+      <w:r>
+        <w:rPr>
+          <w:rFonts w:cstheme="minorHAnsi"/>
+          <w:sz w:val="24"/>
+        </w:rPr>
+        <w:t>vpoke &amp;18703,42</w:t>
+      </w:r>
+    </w:p>
+    <w:p>
+      <w:pPr>
+        <w:pStyle w:val="Signature"/>
+        <w:rPr>
+          <w:rFonts w:cstheme="minorHAnsi"/>
+          <w:sz w:val="24"/>
+        </w:rPr>
+      </w:pPr>
+      <w:r>
+        <w:rPr>
+          <w:rFonts w:cstheme="minorHAnsi"/>
+          <w:sz w:val="24"/>
+        </w:rPr>
+        <w:t>vdoke 2,&amp;f022</w:t>
       </w:r>
     </w:p>
     <w:p>
@@ -5766,11 +4762,21 @@
     <w:r>
       <w:t xml:space="preserve"> of </w:t>
     </w:r>
-    <w:fldSimple w:instr=" NUMPAGES ">
-      <w:r>
-        <w:t>19</w:t>
-      </w:r>
-    </w:fldSimple>
+    <w:r>
+      <w:fldChar w:fldCharType="begin"/>
+    </w:r>
+    <w:r>
+      <w:instrText xml:space="preserve"> NUMPAGES </w:instrText>
+    </w:r>
+    <w:r>
+      <w:fldChar w:fldCharType="separate"/>
+    </w:r>
+    <w:r>
+      <w:t>19</w:t>
+    </w:r>
+    <w:r>
+      <w:fldChar w:fldCharType="end"/>
+    </w:r>
   </w:p>
 </w:ftr>
 </file>
@@ -6601,6 +5607,22 @@
       </w:tcPr>
     </w:tblStylePr>
   </w:style>
+  <w:style w:type="table" w:styleId="TableGrid">
+    <w:name w:val="Table Grid"/>
+    <w:basedOn w:val="TableNormal"/>
+    <w:uiPriority w:val="39"/>
+    <w:rsid w:val="00135F4C"/>
+    <w:tblPr>
+      <w:tblBorders>
+        <w:top w:val="single" w:sz="4" w:space="0" w:color="auto"/>
+        <w:left w:val="single" w:sz="4" w:space="0" w:color="auto"/>
+        <w:bottom w:val="single" w:sz="4" w:space="0" w:color="auto"/>
+        <w:right w:val="single" w:sz="4" w:space="0" w:color="auto"/>
+        <w:insideH w:val="single" w:sz="4" w:space="0" w:color="auto"/>
+        <w:insideV w:val="single" w:sz="4" w:space="0" w:color="auto"/>
+      </w:tblBorders>
+    </w:tblPr>
+  </w:style>
 </w:styles>
 </file>
 

</xml_diff>